<commit_message>
Seminar4: Week 4 Labs: Idk what happened
Signed-off-by: nixholas <nixholas@icloud.com>
</commit_message>
<xml_diff>
--- a/Seminar4/Week 4 In-Class Exercises (v1.0).docx
+++ b/Seminar4/Week 4 In-Class Exercises (v1.0).docx
@@ -1,6 +1,6 @@
 
 <file path=word/document.xml><?xml version="1.0" encoding="utf-8"?>
-<w:document xmlns:wpc="http://schemas.microsoft.com/office/word/2010/wordprocessingCanvas" xmlns:cx="http://schemas.microsoft.com/office/drawing/2014/chartex" xmlns:cx1="http://schemas.microsoft.com/office/drawing/2015/9/8/chartex" xmlns:mc="http://schemas.openxmlformats.org/markup-compatibility/2006" xmlns:o="urn:schemas-microsoft-com:office:office" xmlns:r="http://schemas.openxmlformats.org/officeDocument/2006/relationships" xmlns:m="http://schemas.openxmlformats.org/officeDocument/2006/math" xmlns:v="urn:schemas-microsoft-com:vml" xmlns:wp14="http://schemas.microsoft.com/office/word/2010/wordprocessingDrawing" xmlns:wp="http://schemas.openxmlformats.org/drawingml/2006/wordprocessingDrawing" xmlns:w10="urn:schemas-microsoft-com:office:word" xmlns:w="http://schemas.openxmlformats.org/wordprocessingml/2006/main" xmlns:w14="http://schemas.microsoft.com/office/word/2010/wordml" xmlns:w15="http://schemas.microsoft.com/office/word/2012/wordml" xmlns:w16se="http://schemas.microsoft.com/office/word/2015/wordml/symex" xmlns:wpg="http://schemas.microsoft.com/office/word/2010/wordprocessingGroup" xmlns:wpi="http://schemas.microsoft.com/office/word/2010/wordprocessingInk" xmlns:wne="http://schemas.microsoft.com/office/word/2006/wordml" xmlns:wps="http://schemas.microsoft.com/office/word/2010/wordprocessingShape" mc:Ignorable="w14 w15 w16se wp14">
+<w:document xmlns:wpc="http://schemas.microsoft.com/office/word/2010/wordprocessingCanvas" xmlns:cx="http://schemas.microsoft.com/office/drawing/2014/chartex" xmlns:cx1="http://schemas.microsoft.com/office/drawing/2015/9/8/chartex" xmlns:cx2="http://schemas.microsoft.com/office/drawing/2015/10/21/chartex" xmlns:cx3="http://schemas.microsoft.com/office/drawing/2016/5/9/chartex" xmlns:cx4="http://schemas.microsoft.com/office/drawing/2016/5/10/chartex" xmlns:cx5="http://schemas.microsoft.com/office/drawing/2016/5/11/chartex" xmlns:cx6="http://schemas.microsoft.com/office/drawing/2016/5/12/chartex" xmlns:cx7="http://schemas.microsoft.com/office/drawing/2016/5/13/chartex" xmlns:cx8="http://schemas.microsoft.com/office/drawing/2016/5/14/chartex" xmlns:mc="http://schemas.openxmlformats.org/markup-compatibility/2006" xmlns:aink="http://schemas.microsoft.com/office/drawing/2016/ink" xmlns:am3d="http://schemas.microsoft.com/office/drawing/2017/model3d" xmlns:o="urn:schemas-microsoft-com:office:office" xmlns:r="http://schemas.openxmlformats.org/officeDocument/2006/relationships" xmlns:m="http://schemas.openxmlformats.org/officeDocument/2006/math" xmlns:v="urn:schemas-microsoft-com:vml" xmlns:wp14="http://schemas.microsoft.com/office/word/2010/wordprocessingDrawing" xmlns:wp="http://schemas.openxmlformats.org/drawingml/2006/wordprocessingDrawing" xmlns:w10="urn:schemas-microsoft-com:office:word" xmlns:w="http://schemas.openxmlformats.org/wordprocessingml/2006/main" xmlns:w14="http://schemas.microsoft.com/office/word/2010/wordml" xmlns:w15="http://schemas.microsoft.com/office/word/2012/wordml" xmlns:w16cex="http://schemas.microsoft.com/office/word/2018/wordml/cex" xmlns:w16cid="http://schemas.microsoft.com/office/word/2016/wordml/cid" xmlns:w16="http://schemas.microsoft.com/office/word/2018/wordml" xmlns:w16se="http://schemas.microsoft.com/office/word/2015/wordml/symex" xmlns:wpg="http://schemas.microsoft.com/office/word/2010/wordprocessingGroup" xmlns:wpi="http://schemas.microsoft.com/office/word/2010/wordprocessingInk" xmlns:wne="http://schemas.microsoft.com/office/word/2006/wordml" xmlns:wps="http://schemas.microsoft.com/office/word/2010/wordprocessingShape" mc:Ignorable="w14 w15 w16se w16cid w16 w16cex wp14">
   <w:body>
     <w:p>
       <w:pPr>
@@ -85,23 +85,7 @@
           <w:b/>
           <w:sz w:val="24"/>
         </w:rPr>
-        <w:t xml:space="preserve"> </w:t>
-      </w:r>
-      <w:proofErr w:type="gramStart"/>
-      <w:r>
-        <w:rPr>
-          <w:b/>
-          <w:sz w:val="24"/>
-        </w:rPr>
-        <w:t>[ *</w:t>
-      </w:r>
-      <w:proofErr w:type="gramEnd"/>
-      <w:r>
-        <w:rPr>
-          <w:b/>
-          <w:sz w:val="24"/>
-        </w:rPr>
-        <w:t xml:space="preserve"> ]</w:t>
+        <w:t xml:space="preserve"> [ * ]</w:t>
       </w:r>
     </w:p>
     <w:p>
@@ -130,7 +114,7 @@
           <w:lang w:eastAsia="en-SG"/>
         </w:rPr>
         <w:drawing>
-          <wp:inline distT="0" distB="0" distL="0" distR="0" wp14:anchorId="1D47A627" wp14:editId="70DD0362">
+          <wp:inline distT="0" distB="0" distL="0" distR="0" wp14:anchorId="191E9F6A" wp14:editId="46D66D88">
             <wp:extent cx="1876425" cy="442179"/>
             <wp:effectExtent l="0" t="0" r="0" b="0"/>
             <wp:docPr id="7" name="Picture 7"/>
@@ -174,7 +158,7 @@
           <w:lang w:eastAsia="en-SG"/>
         </w:rPr>
         <w:drawing>
-          <wp:inline distT="0" distB="0" distL="0" distR="0" wp14:anchorId="04A71982" wp14:editId="64D9FE68">
+          <wp:inline distT="0" distB="0" distL="0" distR="0" wp14:anchorId="2B34E1C1" wp14:editId="26C5673B">
             <wp:extent cx="1739900" cy="433620"/>
             <wp:effectExtent l="0" t="0" r="0" b="5080"/>
             <wp:docPr id="8" name="Picture 8"/>
@@ -302,23 +286,7 @@
           <w:b/>
           <w:sz w:val="24"/>
         </w:rPr>
-        <w:t xml:space="preserve"> </w:t>
-      </w:r>
-      <w:proofErr w:type="gramStart"/>
-      <w:r>
-        <w:rPr>
-          <w:b/>
-          <w:sz w:val="24"/>
-        </w:rPr>
-        <w:t>[ *</w:t>
-      </w:r>
-      <w:proofErr w:type="gramEnd"/>
-      <w:r>
-        <w:rPr>
-          <w:b/>
-          <w:sz w:val="24"/>
-        </w:rPr>
-        <w:t>* ]</w:t>
+        <w:t xml:space="preserve"> [ ** ]</w:t>
       </w:r>
     </w:p>
     <w:p>
@@ -347,7 +315,7 @@
           <w:lang w:eastAsia="en-SG"/>
         </w:rPr>
         <w:drawing>
-          <wp:inline distT="0" distB="0" distL="0" distR="0" wp14:anchorId="75D3A2A5" wp14:editId="2F6F550D">
+          <wp:inline distT="0" distB="0" distL="0" distR="0" wp14:anchorId="7E160C29" wp14:editId="2EDD76E8">
             <wp:extent cx="1771650" cy="436014"/>
             <wp:effectExtent l="0" t="0" r="0" b="2540"/>
             <wp:docPr id="4" name="Picture 4"/>
@@ -391,7 +359,7 @@
           <w:lang w:eastAsia="en-SG"/>
         </w:rPr>
         <w:drawing>
-          <wp:inline distT="0" distB="0" distL="0" distR="0" wp14:anchorId="0590F951" wp14:editId="4E90C663">
+          <wp:inline distT="0" distB="0" distL="0" distR="0" wp14:anchorId="01277F6C" wp14:editId="634FFD3E">
             <wp:extent cx="2254250" cy="435963"/>
             <wp:effectExtent l="0" t="0" r="0" b="2540"/>
             <wp:docPr id="5" name="Picture 5"/>
@@ -435,15 +403,7 @@
         <w:t>Hint:</w:t>
       </w:r>
       <w:r>
-        <w:t xml:space="preserve"> The last character </w:t>
-      </w:r>
-      <w:proofErr w:type="gramStart"/>
-      <w:r>
-        <w:t>should be handled</w:t>
-      </w:r>
-      <w:proofErr w:type="gramEnd"/>
-      <w:r>
-        <w:t xml:space="preserve"> differently from the other characters.</w:t>
+        <w:t xml:space="preserve"> The last character should be handled differently from the other characters.</w:t>
       </w:r>
     </w:p>
     <w:p/>
@@ -465,23 +425,7 @@
           <w:b/>
           <w:sz w:val="24"/>
         </w:rPr>
-        <w:t xml:space="preserve"> </w:t>
-      </w:r>
-      <w:proofErr w:type="gramStart"/>
-      <w:r>
-        <w:rPr>
-          <w:b/>
-          <w:sz w:val="24"/>
-        </w:rPr>
-        <w:t>[ *</w:t>
-      </w:r>
-      <w:proofErr w:type="gramEnd"/>
-      <w:r>
-        <w:rPr>
-          <w:b/>
-          <w:sz w:val="24"/>
-        </w:rPr>
-        <w:t>* ]</w:t>
+        <w:t xml:space="preserve"> [ ** ]</w:t>
       </w:r>
     </w:p>
     <w:p>
@@ -496,14 +440,12 @@
       <w:r>
         <w:t xml:space="preserve"> a function called </w:t>
       </w:r>
-      <w:proofErr w:type="spellStart"/>
       <w:r>
         <w:rPr>
           <w:rFonts w:ascii="Courier New" w:hAnsi="Courier New" w:cs="Courier New"/>
         </w:rPr>
         <w:t>print_message_with_separators</w:t>
       </w:r>
-      <w:proofErr w:type="spellEnd"/>
       <w:r>
         <w:t xml:space="preserve"> that does the following:</w:t>
       </w:r>
@@ -528,27 +470,21 @@
           <w:numId w:val="8"/>
         </w:numPr>
       </w:pPr>
-      <w:proofErr w:type="spellStart"/>
-      <w:proofErr w:type="gramStart"/>
       <w:r>
         <w:rPr>
           <w:rFonts w:ascii="Courier New" w:hAnsi="Courier New" w:cs="Courier New"/>
         </w:rPr>
         <w:t>msg</w:t>
       </w:r>
-      <w:proofErr w:type="spellEnd"/>
-      <w:proofErr w:type="gramEnd"/>
       <w:r>
         <w:t xml:space="preserve"> (of type </w:t>
       </w:r>
-      <w:proofErr w:type="spellStart"/>
       <w:r>
         <w:rPr>
           <w:rFonts w:ascii="Courier New" w:hAnsi="Courier New" w:cs="Courier New"/>
         </w:rPr>
         <w:t>str</w:t>
       </w:r>
-      <w:proofErr w:type="spellEnd"/>
       <w:r>
         <w:t>): a message string</w:t>
       </w:r>
@@ -573,25 +509,21 @@
           <w:numId w:val="8"/>
         </w:numPr>
       </w:pPr>
-      <w:proofErr w:type="spellStart"/>
       <w:r>
         <w:rPr>
           <w:rFonts w:ascii="Courier New" w:hAnsi="Courier New" w:cs="Courier New"/>
         </w:rPr>
         <w:t>sep</w:t>
       </w:r>
-      <w:proofErr w:type="spellEnd"/>
       <w:r>
         <w:t xml:space="preserve"> (of type </w:t>
       </w:r>
-      <w:proofErr w:type="spellStart"/>
       <w:r>
         <w:rPr>
           <w:rFonts w:ascii="Courier New" w:hAnsi="Courier New" w:cs="Courier New"/>
         </w:rPr>
         <w:t>str</w:t>
       </w:r>
-      <w:proofErr w:type="spellEnd"/>
       <w:r>
         <w:t>): a separator string</w:t>
       </w:r>
@@ -628,27 +560,21 @@
       <w:r>
         <w:t xml:space="preserve"> </w:t>
       </w:r>
-      <w:proofErr w:type="spellStart"/>
       <w:r>
         <w:rPr>
           <w:rFonts w:ascii="Courier New" w:hAnsi="Courier New" w:cs="Courier New"/>
         </w:rPr>
         <w:t>msg</w:t>
       </w:r>
-      <w:proofErr w:type="spellEnd"/>
       <w:r>
         <w:t xml:space="preserve"> character by character, but it inserts </w:t>
       </w:r>
-      <w:proofErr w:type="spellStart"/>
-      <w:proofErr w:type="gramStart"/>
       <w:r>
         <w:rPr>
           <w:rFonts w:ascii="Courier New" w:hAnsi="Courier New" w:cs="Courier New"/>
         </w:rPr>
         <w:t>sep</w:t>
       </w:r>
-      <w:proofErr w:type="spellEnd"/>
-      <w:proofErr w:type="gramEnd"/>
       <w:r>
         <w:t xml:space="preserve"> between every two </w:t>
       </w:r>
@@ -693,45 +619,27 @@
       <w:r>
         <w:t xml:space="preserve">For example, when </w:t>
       </w:r>
-      <w:proofErr w:type="spellStart"/>
       <w:r>
         <w:rPr>
           <w:rFonts w:ascii="Courier New" w:hAnsi="Courier New" w:cs="Courier New"/>
         </w:rPr>
-        <w:t>print_message_with_</w:t>
-      </w:r>
-      <w:proofErr w:type="gramStart"/>
+        <w:t>print_message_with_separators</w:t>
+      </w:r>
       <w:r>
         <w:rPr>
           <w:rFonts w:ascii="Courier New" w:hAnsi="Courier New" w:cs="Courier New"/>
         </w:rPr>
-        <w:t>separators</w:t>
-      </w:r>
-      <w:proofErr w:type="spellEnd"/>
+        <w:t>("Hello</w:t>
+      </w:r>
       <w:r>
         <w:rPr>
           <w:rFonts w:ascii="Courier New" w:hAnsi="Courier New" w:cs="Courier New"/>
         </w:rPr>
-        <w:t>(</w:t>
-      </w:r>
-      <w:proofErr w:type="gramEnd"/>
-      <w:r>
-        <w:rPr>
-          <w:rFonts w:ascii="Courier New" w:hAnsi="Courier New" w:cs="Courier New"/>
-        </w:rPr>
-        <w:t>"Hello</w:t>
-      </w:r>
-      <w:r>
-        <w:rPr>
-          <w:rFonts w:ascii="Courier New" w:hAnsi="Courier New" w:cs="Courier New"/>
-        </w:rPr>
         <w:t xml:space="preserve"> World!", '*')</w:t>
       </w:r>
       <w:r>
         <w:t xml:space="preserve"> is called, we should see the following output:</w:t>
       </w:r>
-      <w:bookmarkStart w:id="0" w:name="_GoBack"/>
-      <w:bookmarkEnd w:id="0"/>
     </w:p>
     <w:p>
       <w:pPr>
@@ -746,7 +654,7 @@
         </w:rPr>
         <w:lastRenderedPageBreak/>
         <w:drawing>
-          <wp:inline distT="0" distB="0" distL="0" distR="0" wp14:anchorId="1F283EFA" wp14:editId="0BAD227D">
+          <wp:inline distT="0" distB="0" distL="0" distR="0" wp14:anchorId="0EB31768" wp14:editId="0795B498">
             <wp:extent cx="2289175" cy="625901"/>
             <wp:effectExtent l="0" t="0" r="0" b="3175"/>
             <wp:docPr id="9" name="Picture 9"/>
@@ -803,33 +711,17 @@
       <w:r>
         <w:t xml:space="preserve">When </w:t>
       </w:r>
-      <w:proofErr w:type="spellStart"/>
       <w:r>
         <w:rPr>
           <w:rFonts w:ascii="Courier New" w:hAnsi="Courier New" w:cs="Courier New"/>
         </w:rPr>
-        <w:t>print_message_with_</w:t>
-      </w:r>
-      <w:proofErr w:type="gramStart"/>
+        <w:t>print_message_with_separators</w:t>
+      </w:r>
       <w:r>
         <w:rPr>
           <w:rFonts w:ascii="Courier New" w:hAnsi="Courier New" w:cs="Courier New"/>
         </w:rPr>
-        <w:t>separators</w:t>
-      </w:r>
-      <w:proofErr w:type="spellEnd"/>
-      <w:r>
-        <w:rPr>
-          <w:rFonts w:ascii="Courier New" w:hAnsi="Courier New" w:cs="Courier New"/>
-        </w:rPr>
-        <w:t>(</w:t>
-      </w:r>
-      <w:proofErr w:type="gramEnd"/>
-      <w:r>
-        <w:rPr>
-          <w:rFonts w:ascii="Courier New" w:hAnsi="Courier New" w:cs="Courier New"/>
-        </w:rPr>
-        <w:t>"Python", '/')</w:t>
+        <w:t>("Python", '/')</w:t>
       </w:r>
       <w:r>
         <w:t xml:space="preserve"> is called, we should see the following output:</w:t>
@@ -847,7 +739,7 @@
           <w:lang w:eastAsia="en-SG"/>
         </w:rPr>
         <w:drawing>
-          <wp:inline distT="0" distB="0" distL="0" distR="0" wp14:anchorId="4CC0492F" wp14:editId="1AEA6508">
+          <wp:inline distT="0" distB="0" distL="0" distR="0" wp14:anchorId="153DED75" wp14:editId="03CB6ADD">
             <wp:extent cx="1803400" cy="597512"/>
             <wp:effectExtent l="0" t="0" r="6350" b="0"/>
             <wp:docPr id="10" name="Picture 10"/>
@@ -918,37 +810,19 @@
           <w:b/>
           <w:sz w:val="28"/>
         </w:rPr>
-        <w:t xml:space="preserve"> </w:t>
-      </w:r>
-      <w:proofErr w:type="gramStart"/>
-      <w:r>
-        <w:rPr>
-          <w:b/>
-          <w:sz w:val="28"/>
-        </w:rPr>
-        <w:t>[ *</w:t>
-      </w:r>
-      <w:proofErr w:type="gramEnd"/>
-      <w:r>
-        <w:rPr>
-          <w:b/>
-          <w:sz w:val="28"/>
-        </w:rPr>
-        <w:t>* ]</w:t>
+        <w:t xml:space="preserve"> [ ** ]</w:t>
       </w:r>
     </w:p>
     <w:p>
       <w:r>
         <w:t xml:space="preserve">Define a function called </w:t>
       </w:r>
-      <w:proofErr w:type="spellStart"/>
       <w:r>
         <w:rPr>
           <w:rFonts w:ascii="Courier New" w:hAnsi="Courier New" w:cs="Courier New"/>
         </w:rPr>
         <w:t>display_numbers</w:t>
       </w:r>
-      <w:proofErr w:type="spellEnd"/>
       <w:r>
         <w:t xml:space="preserve">. The function takes in two parameters: </w:t>
       </w:r>
@@ -1053,14 +927,12 @@
       <w:r>
         <w:t xml:space="preserve">If the number is a multiple of </w:t>
       </w:r>
-      <w:proofErr w:type="gramStart"/>
       <w:r>
         <w:rPr>
           <w:color w:val="000000" w:themeColor="text1"/>
         </w:rPr>
         <w:t>3</w:t>
       </w:r>
-      <w:proofErr w:type="gramEnd"/>
       <w:r>
         <w:rPr>
           <w:color w:val="000000" w:themeColor="text1"/>
@@ -1089,16 +961,8 @@
         <w:rPr>
           <w:color w:val="000000" w:themeColor="text1"/>
         </w:rPr>
-        <w:t xml:space="preserve">If the number is a multiple of </w:t>
-      </w:r>
-      <w:proofErr w:type="gramStart"/>
-      <w:r>
-        <w:rPr>
-          <w:color w:val="000000" w:themeColor="text1"/>
-        </w:rPr>
-        <w:t>5</w:t>
-      </w:r>
-      <w:proofErr w:type="gramEnd"/>
+        <w:t>If the number is a multiple of 5</w:t>
+      </w:r>
       <w:r>
         <w:rPr>
           <w:color w:val="000000" w:themeColor="text1"/>
@@ -1121,15 +985,7 @@
         </w:numPr>
       </w:pPr>
       <w:r>
-        <w:t xml:space="preserve">If the number is a multiple of both </w:t>
-      </w:r>
-      <w:proofErr w:type="gramStart"/>
-      <w:r>
-        <w:t>3</w:t>
-      </w:r>
-      <w:proofErr w:type="gramEnd"/>
-      <w:r>
-        <w:t xml:space="preserve"> a</w:t>
+        <w:t>If the number is a multiple of both 3 a</w:t>
       </w:r>
       <w:r>
         <w:t>nd 5, the function displays a # instead of the number.</w:t>
@@ -1139,33 +995,11 @@
       <w:r>
         <w:t xml:space="preserve">For example, calling </w:t>
       </w:r>
-      <w:proofErr w:type="spellStart"/>
       <w:r>
         <w:rPr>
           <w:rFonts w:ascii="Courier New" w:hAnsi="Courier New" w:cs="Courier New"/>
         </w:rPr>
-        <w:t>display_</w:t>
-      </w:r>
-      <w:proofErr w:type="gramStart"/>
-      <w:r>
-        <w:rPr>
-          <w:rFonts w:ascii="Courier New" w:hAnsi="Courier New" w:cs="Courier New"/>
-        </w:rPr>
-        <w:t>numbers</w:t>
-      </w:r>
-      <w:proofErr w:type="spellEnd"/>
-      <w:r>
-        <w:rPr>
-          <w:rFonts w:ascii="Courier New" w:hAnsi="Courier New" w:cs="Courier New"/>
-        </w:rPr>
-        <w:t>(</w:t>
-      </w:r>
-      <w:proofErr w:type="gramEnd"/>
-      <w:r>
-        <w:rPr>
-          <w:rFonts w:ascii="Courier New" w:hAnsi="Courier New" w:cs="Courier New"/>
-        </w:rPr>
-        <w:t>4, 16)</w:t>
+        <w:t>display_numbers(4, 16)</w:t>
       </w:r>
       <w:r>
         <w:t xml:space="preserve"> gives the following output to the screen:</w:t>
@@ -1178,7 +1012,7 @@
           <w:lang w:eastAsia="en-SG"/>
         </w:rPr>
         <w:drawing>
-          <wp:inline distT="0" distB="0" distL="0" distR="0" wp14:anchorId="2A6C9CA7" wp14:editId="74C6E03F">
+          <wp:inline distT="0" distB="0" distL="0" distR="0" wp14:anchorId="2DCF4D18" wp14:editId="04CD5D07">
             <wp:extent cx="2590933" cy="323867"/>
             <wp:effectExtent l="0" t="0" r="0" b="0"/>
             <wp:docPr id="3" name="Picture 3"/>
@@ -1227,23 +1061,7 @@
           <w:b/>
           <w:sz w:val="28"/>
         </w:rPr>
-        <w:t xml:space="preserve">Q3: Nested if/else </w:t>
-      </w:r>
-      <w:proofErr w:type="gramStart"/>
-      <w:r>
-        <w:rPr>
-          <w:b/>
-          <w:sz w:val="28"/>
-        </w:rPr>
-        <w:t>[ *</w:t>
-      </w:r>
-      <w:proofErr w:type="gramEnd"/>
-      <w:r>
-        <w:rPr>
-          <w:b/>
-          <w:sz w:val="28"/>
-        </w:rPr>
-        <w:t xml:space="preserve"> ]</w:t>
+        <w:t>Q3: Nested if/else [ * ]</w:t>
       </w:r>
     </w:p>
     <w:p>
@@ -1380,7 +1198,7 @@
         <mc:AlternateContent>
           <mc:Choice Requires="wps">
             <w:drawing>
-              <wp:anchor distT="45720" distB="45720" distL="114300" distR="114300" simplePos="0" relativeHeight="251659264" behindDoc="0" locked="0" layoutInCell="1" allowOverlap="1" wp14:anchorId="560B66D3" wp14:editId="0E749AA7">
+              <wp:anchor distT="45720" distB="45720" distL="114300" distR="114300" simplePos="0" relativeHeight="251659264" behindDoc="0" locked="0" layoutInCell="1" allowOverlap="1" wp14:anchorId="557677B6" wp14:editId="3CDB545D">
                 <wp:simplePos x="0" y="0"/>
                 <wp:positionH relativeFrom="column">
                   <wp:align>center</wp:align>
@@ -1430,19 +1248,11 @@
                                 <w:rFonts w:ascii="Courier New" w:hAnsi="Courier New" w:cs="Courier New"/>
                               </w:rPr>
                             </w:pPr>
-                            <w:proofErr w:type="gramStart"/>
                             <w:r>
                               <w:rPr>
                                 <w:rFonts w:ascii="Courier New" w:hAnsi="Courier New" w:cs="Courier New"/>
                               </w:rPr>
-                              <w:t>if</w:t>
-                            </w:r>
-                            <w:proofErr w:type="gramEnd"/>
-                            <w:r>
-                              <w:rPr>
-                                <w:rFonts w:ascii="Courier New" w:hAnsi="Courier New" w:cs="Courier New"/>
-                              </w:rPr>
-                              <w:t xml:space="preserve"> a and b:</w:t>
+                              <w:t>if a and b:</w:t>
                             </w:r>
                           </w:p>
                           <w:p>
@@ -1456,21 +1266,7 @@
                               <w:rPr>
                                 <w:rFonts w:ascii="Courier New" w:hAnsi="Courier New" w:cs="Courier New"/>
                               </w:rPr>
-                              <w:t xml:space="preserve">    </w:t>
-                            </w:r>
-                            <w:proofErr w:type="gramStart"/>
-                            <w:r>
-                              <w:rPr>
-                                <w:rFonts w:ascii="Courier New" w:hAnsi="Courier New" w:cs="Courier New"/>
-                              </w:rPr>
-                              <w:t>if</w:t>
-                            </w:r>
-                            <w:proofErr w:type="gramEnd"/>
-                            <w:r>
-                              <w:rPr>
-                                <w:rFonts w:ascii="Courier New" w:hAnsi="Courier New" w:cs="Courier New"/>
-                              </w:rPr>
-                              <w:t xml:space="preserve"> c:</w:t>
+                              <w:t xml:space="preserve">    if c:</w:t>
                             </w:r>
                           </w:p>
                           <w:p>
@@ -1484,21 +1280,7 @@
                               <w:rPr>
                                 <w:rFonts w:ascii="Courier New" w:hAnsi="Courier New" w:cs="Courier New"/>
                               </w:rPr>
-                              <w:t xml:space="preserve">        </w:t>
-                            </w:r>
-                            <w:proofErr w:type="gramStart"/>
-                            <w:r>
-                              <w:rPr>
-                                <w:rFonts w:ascii="Courier New" w:hAnsi="Courier New" w:cs="Courier New"/>
-                              </w:rPr>
-                              <w:t>print(</w:t>
-                            </w:r>
-                            <w:proofErr w:type="gramEnd"/>
-                            <w:r>
-                              <w:rPr>
-                                <w:rFonts w:ascii="Courier New" w:hAnsi="Courier New" w:cs="Courier New"/>
-                              </w:rPr>
-                              <w:t>'Alpha')</w:t>
+                              <w:t xml:space="preserve">        print('Alpha')</w:t>
                             </w:r>
                           </w:p>
                           <w:p>
@@ -1512,21 +1294,7 @@
                               <w:rPr>
                                 <w:rFonts w:ascii="Courier New" w:hAnsi="Courier New" w:cs="Courier New"/>
                               </w:rPr>
-                              <w:t xml:space="preserve">    </w:t>
-                            </w:r>
-                            <w:proofErr w:type="gramStart"/>
-                            <w:r>
-                              <w:rPr>
-                                <w:rFonts w:ascii="Courier New" w:hAnsi="Courier New" w:cs="Courier New"/>
-                              </w:rPr>
-                              <w:t>else</w:t>
-                            </w:r>
-                            <w:proofErr w:type="gramEnd"/>
-                            <w:r>
-                              <w:rPr>
-                                <w:rFonts w:ascii="Courier New" w:hAnsi="Courier New" w:cs="Courier New"/>
-                              </w:rPr>
-                              <w:t>:</w:t>
+                              <w:t xml:space="preserve">    else:</w:t>
                             </w:r>
                           </w:p>
                           <w:p>
@@ -1540,43 +1308,7 @@
                               <w:rPr>
                                 <w:rFonts w:ascii="Courier New" w:hAnsi="Courier New" w:cs="Courier New"/>
                               </w:rPr>
-                              <w:t xml:space="preserve">        </w:t>
-                            </w:r>
-                            <w:proofErr w:type="gramStart"/>
-                            <w:r>
-                              <w:rPr>
-                                <w:rFonts w:ascii="Courier New" w:hAnsi="Courier New" w:cs="Courier New"/>
-                              </w:rPr>
-                              <w:t>print(</w:t>
-                            </w:r>
-                            <w:proofErr w:type="gramEnd"/>
-                            <w:r>
-                              <w:rPr>
-                                <w:rFonts w:ascii="Courier New" w:hAnsi="Courier New" w:cs="Courier New"/>
-                              </w:rPr>
-                              <w:t>'Beta')</w:t>
-                            </w:r>
-                          </w:p>
-                          <w:p>
-                            <w:pPr>
-                              <w:spacing w:after="0" w:line="240" w:lineRule="auto"/>
-                              <w:rPr>
-                                <w:rFonts w:ascii="Courier New" w:hAnsi="Courier New" w:cs="Courier New"/>
-                              </w:rPr>
-                            </w:pPr>
-                            <w:proofErr w:type="gramStart"/>
-                            <w:r>
-                              <w:rPr>
-                                <w:rFonts w:ascii="Courier New" w:hAnsi="Courier New" w:cs="Courier New"/>
-                              </w:rPr>
-                              <w:t>else</w:t>
-                            </w:r>
-                            <w:proofErr w:type="gramEnd"/>
-                            <w:r>
-                              <w:rPr>
-                                <w:rFonts w:ascii="Courier New" w:hAnsi="Courier New" w:cs="Courier New"/>
-                              </w:rPr>
-                              <w:t>:</w:t>
+                              <w:t xml:space="preserve">        print('Beta')</w:t>
                             </w:r>
                           </w:p>
                           <w:p>
@@ -1590,21 +1322,7 @@
                               <w:rPr>
                                 <w:rFonts w:ascii="Courier New" w:hAnsi="Courier New" w:cs="Courier New"/>
                               </w:rPr>
-                              <w:t xml:space="preserve">    </w:t>
-                            </w:r>
-                            <w:proofErr w:type="gramStart"/>
-                            <w:r>
-                              <w:rPr>
-                                <w:rFonts w:ascii="Courier New" w:hAnsi="Courier New" w:cs="Courier New"/>
-                              </w:rPr>
-                              <w:t>if</w:t>
-                            </w:r>
-                            <w:proofErr w:type="gramEnd"/>
-                            <w:r>
-                              <w:rPr>
-                                <w:rFonts w:ascii="Courier New" w:hAnsi="Courier New" w:cs="Courier New"/>
-                              </w:rPr>
-                              <w:t xml:space="preserve"> d:</w:t>
+                              <w:t>else:</w:t>
                             </w:r>
                           </w:p>
                           <w:p>
@@ -1618,21 +1336,7 @@
                               <w:rPr>
                                 <w:rFonts w:ascii="Courier New" w:hAnsi="Courier New" w:cs="Courier New"/>
                               </w:rPr>
-                              <w:t xml:space="preserve">        </w:t>
-                            </w:r>
-                            <w:proofErr w:type="gramStart"/>
-                            <w:r>
-                              <w:rPr>
-                                <w:rFonts w:ascii="Courier New" w:hAnsi="Courier New" w:cs="Courier New"/>
-                              </w:rPr>
-                              <w:t>print(</w:t>
-                            </w:r>
-                            <w:proofErr w:type="gramEnd"/>
-                            <w:r>
-                              <w:rPr>
-                                <w:rFonts w:ascii="Courier New" w:hAnsi="Courier New" w:cs="Courier New"/>
-                              </w:rPr>
-                              <w:t>'Gamma')</w:t>
+                              <w:t xml:space="preserve">    if d:</w:t>
                             </w:r>
                           </w:p>
                           <w:p>
@@ -1646,21 +1350,7 @@
                               <w:rPr>
                                 <w:rFonts w:ascii="Courier New" w:hAnsi="Courier New" w:cs="Courier New"/>
                               </w:rPr>
-                              <w:t xml:space="preserve">    </w:t>
-                            </w:r>
-                            <w:proofErr w:type="gramStart"/>
-                            <w:r>
-                              <w:rPr>
-                                <w:rFonts w:ascii="Courier New" w:hAnsi="Courier New" w:cs="Courier New"/>
-                              </w:rPr>
-                              <w:t>else</w:t>
-                            </w:r>
-                            <w:proofErr w:type="gramEnd"/>
-                            <w:r>
-                              <w:rPr>
-                                <w:rFonts w:ascii="Courier New" w:hAnsi="Courier New" w:cs="Courier New"/>
-                              </w:rPr>
-                              <w:t>:</w:t>
+                              <w:t xml:space="preserve">        print('Gamma')</w:t>
                             </w:r>
                           </w:p>
                           <w:p>
@@ -1674,21 +1364,21 @@
                               <w:rPr>
                                 <w:rFonts w:ascii="Courier New" w:hAnsi="Courier New" w:cs="Courier New"/>
                               </w:rPr>
-                              <w:t xml:space="preserve">        </w:t>
+                              <w:t xml:space="preserve">    else:</w:t>
                             </w:r>
-                            <w:proofErr w:type="gramStart"/>
+                          </w:p>
+                          <w:p>
+                            <w:pPr>
+                              <w:spacing w:after="0" w:line="240" w:lineRule="auto"/>
+                              <w:rPr>
+                                <w:rFonts w:ascii="Courier New" w:hAnsi="Courier New" w:cs="Courier New"/>
+                              </w:rPr>
+                            </w:pPr>
                             <w:r>
                               <w:rPr>
                                 <w:rFonts w:ascii="Courier New" w:hAnsi="Courier New" w:cs="Courier New"/>
                               </w:rPr>
-                              <w:t>print(</w:t>
-                            </w:r>
-                            <w:proofErr w:type="gramEnd"/>
-                            <w:r>
-                              <w:rPr>
-                                <w:rFonts w:ascii="Courier New" w:hAnsi="Courier New" w:cs="Courier New"/>
-                              </w:rPr>
-                              <w:t>'Delta')</w:t>
+                              <w:t xml:space="preserve">        print('Delta')</w:t>
                             </w:r>
                           </w:p>
                         </w:txbxContent>
@@ -1993,25 +1683,41 @@
           <w:tcPr>
             <w:tcW w:w="1803" w:type="dxa"/>
           </w:tcPr>
-          <w:p/>
+          <w:p>
+            <w:r>
+              <w:t>True</w:t>
+            </w:r>
+          </w:p>
         </w:tc>
         <w:tc>
           <w:tcPr>
             <w:tcW w:w="1803" w:type="dxa"/>
           </w:tcPr>
-          <w:p/>
+          <w:p>
+            <w:r>
+              <w:t>True</w:t>
+            </w:r>
+          </w:p>
         </w:tc>
         <w:tc>
           <w:tcPr>
             <w:tcW w:w="1803" w:type="dxa"/>
           </w:tcPr>
-          <w:p/>
+          <w:p>
+            <w:r>
+              <w:t>True</w:t>
+            </w:r>
+          </w:p>
         </w:tc>
         <w:tc>
           <w:tcPr>
             <w:tcW w:w="1804" w:type="dxa"/>
           </w:tcPr>
-          <w:p/>
+          <w:p>
+            <w:r>
+              <w:t>Doesn’t Matter</w:t>
+            </w:r>
+          </w:p>
         </w:tc>
       </w:tr>
       <w:tr>
@@ -2037,25 +1743,41 @@
           <w:tcPr>
             <w:tcW w:w="1803" w:type="dxa"/>
           </w:tcPr>
-          <w:p/>
+          <w:p>
+            <w:r>
+              <w:t>True</w:t>
+            </w:r>
+          </w:p>
         </w:tc>
         <w:tc>
           <w:tcPr>
             <w:tcW w:w="1803" w:type="dxa"/>
           </w:tcPr>
-          <w:p/>
+          <w:p>
+            <w:r>
+              <w:t>True</w:t>
+            </w:r>
+          </w:p>
         </w:tc>
         <w:tc>
           <w:tcPr>
             <w:tcW w:w="1803" w:type="dxa"/>
           </w:tcPr>
-          <w:p/>
+          <w:p>
+            <w:r>
+              <w:t>False</w:t>
+            </w:r>
+          </w:p>
         </w:tc>
         <w:tc>
           <w:tcPr>
             <w:tcW w:w="1804" w:type="dxa"/>
           </w:tcPr>
-          <w:p/>
+          <w:p>
+            <w:r>
+              <w:t>Doesn’t Matter</w:t>
+            </w:r>
+          </w:p>
         </w:tc>
       </w:tr>
       <w:tr>
@@ -2081,25 +1803,41 @@
           <w:tcPr>
             <w:tcW w:w="1803" w:type="dxa"/>
           </w:tcPr>
-          <w:p/>
+          <w:p>
+            <w:r>
+              <w:t>True or False</w:t>
+            </w:r>
+          </w:p>
         </w:tc>
         <w:tc>
           <w:tcPr>
             <w:tcW w:w="1803" w:type="dxa"/>
           </w:tcPr>
-          <w:p/>
+          <w:p>
+            <w:r>
+              <w:t>Opposite of a</w:t>
+            </w:r>
+          </w:p>
         </w:tc>
         <w:tc>
           <w:tcPr>
             <w:tcW w:w="1803" w:type="dxa"/>
           </w:tcPr>
-          <w:p/>
+          <w:p>
+            <w:r>
+              <w:t>Doesn’t Matter</w:t>
+            </w:r>
+          </w:p>
         </w:tc>
         <w:tc>
           <w:tcPr>
             <w:tcW w:w="1804" w:type="dxa"/>
           </w:tcPr>
-          <w:p/>
+          <w:p>
+            <w:r>
+              <w:t>True</w:t>
+            </w:r>
+          </w:p>
         </w:tc>
       </w:tr>
       <w:tr>
@@ -2125,25 +1863,41 @@
           <w:tcPr>
             <w:tcW w:w="1803" w:type="dxa"/>
           </w:tcPr>
-          <w:p/>
+          <w:p>
+            <w:r>
+              <w:t>True or False</w:t>
+            </w:r>
+          </w:p>
         </w:tc>
         <w:tc>
           <w:tcPr>
             <w:tcW w:w="1803" w:type="dxa"/>
           </w:tcPr>
-          <w:p/>
+          <w:p>
+            <w:r>
+              <w:t>Opposite of a</w:t>
+            </w:r>
+          </w:p>
         </w:tc>
         <w:tc>
           <w:tcPr>
             <w:tcW w:w="1803" w:type="dxa"/>
           </w:tcPr>
-          <w:p/>
+          <w:p>
+            <w:r>
+              <w:t>Doesn’t Matter</w:t>
+            </w:r>
+          </w:p>
         </w:tc>
         <w:tc>
           <w:tcPr>
             <w:tcW w:w="1804" w:type="dxa"/>
           </w:tcPr>
-          <w:p/>
+          <w:p>
+            <w:r>
+              <w:t>False</w:t>
+            </w:r>
+          </w:p>
         </w:tc>
       </w:tr>
     </w:tbl>
@@ -2181,23 +1935,7 @@
           <w:b/>
           <w:sz w:val="28"/>
         </w:rPr>
-        <w:t xml:space="preserve"> </w:t>
-      </w:r>
-      <w:proofErr w:type="gramStart"/>
-      <w:r>
-        <w:rPr>
-          <w:b/>
-          <w:sz w:val="28"/>
-        </w:rPr>
-        <w:t>[ *</w:t>
-      </w:r>
-      <w:proofErr w:type="gramEnd"/>
-      <w:r>
-        <w:rPr>
-          <w:b/>
-          <w:sz w:val="28"/>
-        </w:rPr>
-        <w:t>* ]</w:t>
+        <w:t xml:space="preserve"> [ ** ]</w:t>
       </w:r>
     </w:p>
     <w:p>
@@ -2231,6 +1969,8 @@
         <w:spacing w:before="100" w:beforeAutospacing="1" w:after="100" w:afterAutospacing="1" w:line="240" w:lineRule="auto"/>
         <w:rPr>
           <w:rFonts w:ascii="Courier New" w:eastAsia="Times New Roman" w:hAnsi="Courier New" w:cs="Courier New"/>
+          <w:b/>
+          <w:bCs/>
           <w:color w:val="000000" w:themeColor="text1"/>
           <w:szCs w:val="21"/>
           <w:lang w:eastAsia="zh-CN"/>
@@ -2244,6 +1984,26 @@
           <w:lang w:eastAsia="zh-CN"/>
         </w:rPr>
         <w:t>not True or (3 &gt;= 3 or 9 &lt; 4) and False</w:t>
+      </w:r>
+      <w:r>
+        <w:rPr>
+          <w:rFonts w:ascii="Courier New" w:eastAsia="Times New Roman" w:hAnsi="Courier New" w:cs="Courier New"/>
+          <w:color w:val="000000" w:themeColor="text1"/>
+          <w:szCs w:val="21"/>
+          <w:lang w:eastAsia="zh-CN"/>
+        </w:rPr>
+        <w:t xml:space="preserve"> </w:t>
+      </w:r>
+      <w:r>
+        <w:rPr>
+          <w:rFonts w:ascii="Courier New" w:eastAsia="Times New Roman" w:hAnsi="Courier New" w:cs="Courier New"/>
+          <w:b/>
+          <w:bCs/>
+          <w:color w:val="000000" w:themeColor="text1"/>
+          <w:szCs w:val="21"/>
+          <w:lang w:eastAsia="zh-CN"/>
+        </w:rPr>
+        <w:t>-&gt; False</w:t>
       </w:r>
     </w:p>
     <w:p>
@@ -2256,6 +2016,8 @@
         <w:spacing w:before="100" w:beforeAutospacing="1" w:after="100" w:afterAutospacing="1" w:line="240" w:lineRule="auto"/>
         <w:rPr>
           <w:rFonts w:ascii="Courier New" w:eastAsia="Times New Roman" w:hAnsi="Courier New" w:cs="Courier New"/>
+          <w:b/>
+          <w:bCs/>
           <w:color w:val="000000" w:themeColor="text1"/>
           <w:szCs w:val="21"/>
           <w:lang w:eastAsia="zh-CN"/>
@@ -2269,6 +2031,26 @@
           <w:lang w:eastAsia="zh-CN"/>
         </w:rPr>
         <w:t>not True or 3 &gt;= 3 or 9 &lt; 4 and False</w:t>
+      </w:r>
+      <w:r>
+        <w:rPr>
+          <w:rFonts w:ascii="Courier New" w:eastAsia="Times New Roman" w:hAnsi="Courier New" w:cs="Courier New"/>
+          <w:color w:val="000000" w:themeColor="text1"/>
+          <w:szCs w:val="21"/>
+          <w:lang w:eastAsia="zh-CN"/>
+        </w:rPr>
+        <w:t xml:space="preserve"> </w:t>
+      </w:r>
+      <w:r>
+        <w:rPr>
+          <w:rFonts w:ascii="Courier New" w:eastAsia="Times New Roman" w:hAnsi="Courier New" w:cs="Courier New"/>
+          <w:b/>
+          <w:bCs/>
+          <w:color w:val="000000" w:themeColor="text1"/>
+          <w:szCs w:val="21"/>
+          <w:lang w:eastAsia="zh-CN"/>
+        </w:rPr>
+        <w:t>-&gt; True</w:t>
       </w:r>
     </w:p>
     <w:p>
@@ -2281,6 +2063,8 @@
         <w:spacing w:before="100" w:beforeAutospacing="1" w:after="100" w:afterAutospacing="1" w:line="240" w:lineRule="auto"/>
         <w:rPr>
           <w:rFonts w:ascii="Courier New" w:eastAsia="Times New Roman" w:hAnsi="Courier New" w:cs="Courier New"/>
+          <w:b/>
+          <w:bCs/>
           <w:color w:val="000000"/>
           <w:szCs w:val="21"/>
           <w:lang w:eastAsia="zh-CN"/>
@@ -2304,6 +2088,26 @@
         </w:rPr>
         <w:t xml:space="preserve"> not (2 * 4 % 3 == 1)</w:t>
       </w:r>
+      <w:r>
+        <w:rPr>
+          <w:rFonts w:ascii="Courier New" w:eastAsia="Times New Roman" w:hAnsi="Courier New" w:cs="Courier New"/>
+          <w:color w:val="000000"/>
+          <w:szCs w:val="21"/>
+          <w:lang w:eastAsia="zh-CN"/>
+        </w:rPr>
+        <w:t xml:space="preserve"> </w:t>
+      </w:r>
+      <w:r>
+        <w:rPr>
+          <w:rFonts w:ascii="Courier New" w:eastAsia="Times New Roman" w:hAnsi="Courier New" w:cs="Courier New"/>
+          <w:b/>
+          <w:bCs/>
+          <w:color w:val="000000"/>
+          <w:szCs w:val="21"/>
+          <w:lang w:eastAsia="zh-CN"/>
+        </w:rPr>
+        <w:t>-&gt; True</w:t>
+      </w:r>
     </w:p>
     <w:p>
       <w:pPr>
@@ -2351,7 +2155,7 @@
           <w:lang w:eastAsia="en-SG"/>
         </w:rPr>
         <w:drawing>
-          <wp:inline distT="0" distB="0" distL="0" distR="0" wp14:anchorId="2A5D9EA9" wp14:editId="649C7064">
+          <wp:inline distT="0" distB="0" distL="0" distR="0" wp14:anchorId="4540460E" wp14:editId="4DCC71DC">
             <wp:extent cx="4716751" cy="2370918"/>
             <wp:effectExtent l="0" t="0" r="8255" b="0"/>
             <wp:docPr id="2" name="Picture 2"/>
@@ -2421,23 +2225,7 @@
           <w:b/>
           <w:sz w:val="28"/>
         </w:rPr>
-        <w:t xml:space="preserve">De Morgan’s Law </w:t>
-      </w:r>
-      <w:proofErr w:type="gramStart"/>
-      <w:r>
-        <w:rPr>
-          <w:b/>
-          <w:sz w:val="28"/>
-        </w:rPr>
-        <w:t>[ *</w:t>
-      </w:r>
-      <w:proofErr w:type="gramEnd"/>
-      <w:r>
-        <w:rPr>
-          <w:b/>
-          <w:sz w:val="28"/>
-        </w:rPr>
-        <w:t>* ]</w:t>
+        <w:t>De Morgan’s Law [ ** ]</w:t>
       </w:r>
     </w:p>
     <w:p>
@@ -2453,99 +2241,64 @@
         <w:ind w:left="720" w:firstLine="720"/>
         <w:rPr>
           <w:rFonts w:ascii="Courier New" w:hAnsi="Courier New" w:cs="Courier New"/>
-        </w:rPr>
-      </w:pPr>
-      <w:proofErr w:type="gramStart"/>
+          <w:b/>
+        </w:rPr>
+      </w:pPr>
       <w:r>
         <w:rPr>
           <w:rFonts w:ascii="Courier New" w:hAnsi="Courier New" w:cs="Courier New"/>
+          <w:b/>
         </w:rPr>
         <w:lastRenderedPageBreak/>
-        <w:t>not</w:t>
-      </w:r>
-      <w:proofErr w:type="gramEnd"/>
+        <w:t>not ( not ( a and not b ) or ( b or not a ) )</w:t>
+      </w:r>
+    </w:p>
+    <w:p>
+      <w:pPr>
+        <w:rPr>
+          <w:u w:val="single"/>
+        </w:rPr>
+      </w:pPr>
+      <w:r>
+        <w:t xml:space="preserve">Simplified expression: </w:t>
+      </w:r>
       <w:r>
         <w:rPr>
           <w:rFonts w:ascii="Courier New" w:hAnsi="Courier New" w:cs="Courier New"/>
-        </w:rPr>
-        <w:t xml:space="preserve"> ( not ( a and not b ) or ( b</w:t>
+          <w:b/>
+          <w:bCs/>
+        </w:rPr>
+        <w:t>( a and not b ) and ( not b and a )</w:t>
+      </w:r>
+    </w:p>
+    <w:p/>
+    <w:p>
+      <w:r>
+        <w:t xml:space="preserve">Now check your answer by plugging in </w:t>
+      </w:r>
+      <w:r>
+        <w:rPr>
+          <w:rFonts w:cstheme="minorHAnsi"/>
+        </w:rPr>
+        <w:t xml:space="preserve">all combinations of </w:t>
+      </w:r>
+      <w:r>
+        <w:rPr>
+          <w:rFonts w:cstheme="minorHAnsi"/>
+        </w:rPr>
+        <w:t xml:space="preserve">possible values of </w:t>
       </w:r>
       <w:r>
         <w:rPr>
           <w:rFonts w:ascii="Courier New" w:hAnsi="Courier New" w:cs="Courier New"/>
         </w:rPr>
-        <w:t xml:space="preserve"> or not a ) )</w:t>
-      </w:r>
-    </w:p>
-    <w:p>
-      <w:pPr>
-        <w:rPr>
-          <w:u w:val="single"/>
-        </w:rPr>
-      </w:pPr>
-      <w:r>
-        <w:t>Simplified expression</w:t>
-      </w:r>
-      <w:proofErr w:type="gramStart"/>
-      <w:r>
-        <w:t xml:space="preserve">: </w:t>
-      </w:r>
-      <w:r>
-        <w:rPr>
-          <w:u w:val="single"/>
-        </w:rPr>
-        <w:t xml:space="preserve">     </w:t>
-      </w:r>
-      <w:r>
-        <w:rPr>
-          <w:u w:val="single"/>
-        </w:rPr>
-        <w:t xml:space="preserve">      </w:t>
-      </w:r>
-      <w:r>
-        <w:rPr>
-          <w:u w:val="single"/>
-        </w:rPr>
-        <w:t xml:space="preserve">                                                                                                                                 .</w:t>
-      </w:r>
-      <w:proofErr w:type="gramEnd"/>
-    </w:p>
-    <w:p/>
-    <w:p>
-      <w:r>
-        <w:t xml:space="preserve">Now check your answer by plugging in </w:t>
+        <w:t>a</w:t>
       </w:r>
       <w:r>
         <w:rPr>
           <w:rFonts w:cstheme="minorHAnsi"/>
         </w:rPr>
-        <w:t xml:space="preserve">all combinations of </w:t>
-      </w:r>
-      <w:r>
-        <w:rPr>
-          <w:rFonts w:cstheme="minorHAnsi"/>
-        </w:rPr>
-        <w:t xml:space="preserve">possible values of </w:t>
-      </w:r>
-      <w:proofErr w:type="gramStart"/>
-      <w:r>
-        <w:rPr>
-          <w:rFonts w:ascii="Courier New" w:hAnsi="Courier New" w:cs="Courier New"/>
-        </w:rPr>
-        <w:t>a</w:t>
-      </w:r>
-      <w:r>
-        <w:rPr>
-          <w:rFonts w:cstheme="minorHAnsi"/>
-        </w:rPr>
-        <w:t xml:space="preserve"> and</w:t>
-      </w:r>
-      <w:proofErr w:type="gramEnd"/>
-      <w:r>
-        <w:rPr>
-          <w:rFonts w:cstheme="minorHAnsi"/>
-        </w:rPr>
-        <w:t xml:space="preserve"> </w:t>
+        <w:t xml:space="preserve"> and </w:t>
       </w:r>
       <w:r>
         <w:rPr>
@@ -2701,13 +2454,21 @@
           <w:tcPr>
             <w:tcW w:w="3628" w:type="dxa"/>
           </w:tcPr>
-          <w:p/>
+          <w:p>
+            <w:r>
+              <w:t>False</w:t>
+            </w:r>
+          </w:p>
         </w:tc>
         <w:tc>
           <w:tcPr>
             <w:tcW w:w="3628" w:type="dxa"/>
           </w:tcPr>
-          <w:p/>
+          <w:p>
+            <w:r>
+              <w:t>False</w:t>
+            </w:r>
+          </w:p>
         </w:tc>
       </w:tr>
       <w:tr>
@@ -2901,23 +2662,7 @@
           <w:b/>
           <w:sz w:val="28"/>
         </w:rPr>
-        <w:t xml:space="preserve"> </w:t>
-      </w:r>
-      <w:proofErr w:type="gramStart"/>
-      <w:r>
-        <w:rPr>
-          <w:b/>
-          <w:sz w:val="28"/>
-        </w:rPr>
-        <w:t>[ *</w:t>
-      </w:r>
-      <w:proofErr w:type="gramEnd"/>
-      <w:r>
-        <w:rPr>
-          <w:b/>
-          <w:sz w:val="28"/>
-        </w:rPr>
-        <w:t>* ]</w:t>
+        <w:t xml:space="preserve"> [ ** ]</w:t>
       </w:r>
     </w:p>
     <w:p>
@@ -2942,14 +2687,12 @@
       <w:r>
         <w:t xml:space="preserve">rite a function called </w:t>
       </w:r>
-      <w:proofErr w:type="spellStart"/>
       <w:r>
         <w:rPr>
           <w:rFonts w:ascii="Courier New" w:hAnsi="Courier New" w:cs="Courier New"/>
         </w:rPr>
         <w:t>compute_sum</w:t>
       </w:r>
-      <w:proofErr w:type="spellEnd"/>
       <w:r>
         <w:t xml:space="preserve"> that takes in two parameters, </w:t>
       </w:r>
@@ -3030,113 +2773,41 @@
           <w:rFonts w:ascii="Courier New" w:hAnsi="Courier New" w:cs="Courier New"/>
         </w:rPr>
       </w:pPr>
-      <w:proofErr w:type="spellStart"/>
       <w:r>
         <w:rPr>
           <w:rFonts w:ascii="Courier New" w:hAnsi="Courier New" w:cs="Courier New"/>
         </w:rPr>
-        <w:t>my_sum</w:t>
-      </w:r>
-      <w:proofErr w:type="spellEnd"/>
+        <w:t>my_sum = compute_sum(4, 10)</w:t>
+      </w:r>
       <w:r>
         <w:rPr>
           <w:rFonts w:ascii="Courier New" w:hAnsi="Courier New" w:cs="Courier New"/>
         </w:rPr>
-        <w:t xml:space="preserve"> = </w:t>
-      </w:r>
-      <w:proofErr w:type="spellStart"/>
+        <w:br/>
+        <w:t>print("The sum is " + str(my_sum))</w:t>
+      </w:r>
+    </w:p>
+    <w:p>
+      <w:r>
+        <w:t xml:space="preserve">We should see </w:t>
+      </w:r>
+      <w:r>
+        <w:t xml:space="preserve">the following output when </w:t>
+      </w:r>
       <w:r>
         <w:rPr>
           <w:rFonts w:ascii="Courier New" w:hAnsi="Courier New" w:cs="Courier New"/>
         </w:rPr>
-        <w:t>compute_</w:t>
-      </w:r>
-      <w:proofErr w:type="gramStart"/>
+        <w:t>sum</w:t>
+      </w:r>
       <w:r>
         <w:rPr>
           <w:rFonts w:ascii="Courier New" w:hAnsi="Courier New" w:cs="Courier New"/>
         </w:rPr>
-        <w:t>sum</w:t>
-      </w:r>
-      <w:proofErr w:type="spellEnd"/>
-      <w:r>
-        <w:rPr>
-          <w:rFonts w:ascii="Courier New" w:hAnsi="Courier New" w:cs="Courier New"/>
-        </w:rPr>
-        <w:t>(</w:t>
-      </w:r>
-      <w:proofErr w:type="gramEnd"/>
-      <w:r>
-        <w:rPr>
-          <w:rFonts w:ascii="Courier New" w:hAnsi="Courier New" w:cs="Courier New"/>
-        </w:rPr>
-        <w:t>4, 10)</w:t>
-      </w:r>
-      <w:r>
-        <w:rPr>
-          <w:rFonts w:ascii="Courier New" w:hAnsi="Courier New" w:cs="Courier New"/>
-        </w:rPr>
-        <w:br/>
-        <w:t xml:space="preserve">print("The sum is " + </w:t>
-      </w:r>
-      <w:proofErr w:type="spellStart"/>
-      <w:r>
-        <w:rPr>
-          <w:rFonts w:ascii="Courier New" w:hAnsi="Courier New" w:cs="Courier New"/>
-        </w:rPr>
-        <w:t>str</w:t>
-      </w:r>
-      <w:proofErr w:type="spellEnd"/>
-      <w:r>
-        <w:rPr>
-          <w:rFonts w:ascii="Courier New" w:hAnsi="Courier New" w:cs="Courier New"/>
-        </w:rPr>
-        <w:t>(</w:t>
-      </w:r>
-      <w:proofErr w:type="spellStart"/>
-      <w:r>
-        <w:rPr>
-          <w:rFonts w:ascii="Courier New" w:hAnsi="Courier New" w:cs="Courier New"/>
-        </w:rPr>
-        <w:t>my_sum</w:t>
-      </w:r>
-      <w:proofErr w:type="spellEnd"/>
-      <w:r>
-        <w:rPr>
-          <w:rFonts w:ascii="Courier New" w:hAnsi="Courier New" w:cs="Courier New"/>
-        </w:rPr>
-        <w:t>))</w:t>
-      </w:r>
-    </w:p>
-    <w:p>
-      <w:r>
-        <w:t xml:space="preserve">We should see </w:t>
-      </w:r>
-      <w:r>
-        <w:t xml:space="preserve">the following output when </w:t>
-      </w:r>
-      <w:r>
-        <w:rPr>
-          <w:rFonts w:ascii="Courier New" w:hAnsi="Courier New" w:cs="Courier New"/>
-        </w:rPr>
-        <w:t>sum</w:t>
-      </w:r>
-      <w:r>
-        <w:rPr>
-          <w:rFonts w:ascii="Courier New" w:hAnsi="Courier New" w:cs="Courier New"/>
-        </w:rPr>
         <w:t>.py</w:t>
       </w:r>
       <w:r>
-        <w:t xml:space="preserve"> </w:t>
-      </w:r>
-      <w:proofErr w:type="gramStart"/>
-      <w:r>
-        <w:t>is executed</w:t>
-      </w:r>
-      <w:proofErr w:type="gramEnd"/>
-      <w:r>
-        <w:t>:</w:t>
+        <w:t xml:space="preserve"> is executed:</w:t>
       </w:r>
     </w:p>
     <w:p>
@@ -3151,7 +2822,7 @@
           <w:lang w:eastAsia="en-SG"/>
         </w:rPr>
         <w:drawing>
-          <wp:inline distT="0" distB="0" distL="0" distR="0" wp14:anchorId="5F65B460" wp14:editId="4C340A4B">
+          <wp:inline distT="0" distB="0" distL="0" distR="0" wp14:anchorId="3738D88B" wp14:editId="1AD81B40">
             <wp:extent cx="1231900" cy="284929"/>
             <wp:effectExtent l="0" t="0" r="6350" b="1270"/>
             <wp:docPr id="12" name="Picture 12"/>
@@ -3212,36 +2883,12 @@
           <w:b/>
           <w:sz w:val="28"/>
         </w:rPr>
-        <w:t xml:space="preserve">ndrome </w:t>
-      </w:r>
-      <w:proofErr w:type="gramStart"/>
-      <w:r>
-        <w:rPr>
-          <w:b/>
-          <w:sz w:val="28"/>
-        </w:rPr>
-        <w:t>[ *</w:t>
-      </w:r>
-      <w:proofErr w:type="gramEnd"/>
-      <w:r>
-        <w:rPr>
-          <w:b/>
-          <w:sz w:val="28"/>
-        </w:rPr>
-        <w:t>** ]</w:t>
-      </w:r>
-    </w:p>
-    <w:p>
-      <w:r>
-        <w:t xml:space="preserve">A word </w:t>
-      </w:r>
-      <w:proofErr w:type="gramStart"/>
-      <w:r>
-        <w:t>is called</w:t>
-      </w:r>
-      <w:proofErr w:type="gramEnd"/>
-      <w:r>
-        <w:t xml:space="preserve"> a palindrome if it reads the same backwards as forwards. For example, “</w:t>
+        <w:t>ndrome [ *** ]</w:t>
+      </w:r>
+    </w:p>
+    <w:p>
+      <w:r>
+        <w:t>A word is called a palindrome if it reads the same backwards as forwards. For example, “</w:t>
       </w:r>
       <w:r>
         <w:rPr>
@@ -3277,7 +2924,7 @@
           <w:lang w:eastAsia="en-SG"/>
         </w:rPr>
         <w:drawing>
-          <wp:inline distT="0" distB="0" distL="0" distR="0" wp14:anchorId="10CC1025" wp14:editId="4ED6A68B">
+          <wp:inline distT="0" distB="0" distL="0" distR="0" wp14:anchorId="6F9A160D" wp14:editId="054CEC95">
             <wp:extent cx="1716088" cy="365125"/>
             <wp:effectExtent l="0" t="0" r="0" b="0"/>
             <wp:docPr id="17" name="Picture 17"/>
@@ -3321,7 +2968,7 @@
           <w:lang w:eastAsia="en-SG"/>
         </w:rPr>
         <w:drawing>
-          <wp:inline distT="0" distB="0" distL="0" distR="0" wp14:anchorId="61BB8E07" wp14:editId="274497AE">
+          <wp:inline distT="0" distB="0" distL="0" distR="0" wp14:anchorId="731CCD58" wp14:editId="32FE922B">
             <wp:extent cx="1829854" cy="355600"/>
             <wp:effectExtent l="0" t="0" r="0" b="6350"/>
             <wp:docPr id="19" name="Picture 19"/>
@@ -3372,7 +3019,7 @@
           <w:lang w:eastAsia="en-SG"/>
         </w:rPr>
         <w:drawing>
-          <wp:inline distT="0" distB="0" distL="0" distR="0" wp14:anchorId="09B90950" wp14:editId="0D5D2A3C">
+          <wp:inline distT="0" distB="0" distL="0" distR="0" wp14:anchorId="6B3A565B" wp14:editId="380FDFFD">
             <wp:extent cx="1760220" cy="349250"/>
             <wp:effectExtent l="0" t="0" r="0" b="0"/>
             <wp:docPr id="20" name="Picture 20"/>
@@ -3415,7 +3062,7 @@
           <w:lang w:eastAsia="en-SG"/>
         </w:rPr>
         <w:drawing>
-          <wp:inline distT="0" distB="0" distL="0" distR="0" wp14:anchorId="00B3367F" wp14:editId="2FC27187">
+          <wp:inline distT="0" distB="0" distL="0" distR="0" wp14:anchorId="5410BB5C" wp14:editId="20F09915">
             <wp:extent cx="1948219" cy="339725"/>
             <wp:effectExtent l="0" t="0" r="0" b="3175"/>
             <wp:docPr id="21" name="Picture 21"/>
@@ -3485,23 +3132,7 @@
           <w:b/>
           <w:sz w:val="28"/>
         </w:rPr>
-        <w:t xml:space="preserve"> </w:t>
-      </w:r>
-      <w:proofErr w:type="gramStart"/>
-      <w:r>
-        <w:rPr>
-          <w:b/>
-          <w:sz w:val="28"/>
-        </w:rPr>
-        <w:t>[ *</w:t>
-      </w:r>
-      <w:proofErr w:type="gramEnd"/>
-      <w:r>
-        <w:rPr>
-          <w:b/>
-          <w:sz w:val="28"/>
-        </w:rPr>
-        <w:t>** ]</w:t>
+        <w:t xml:space="preserve"> [ *** ]</w:t>
       </w:r>
     </w:p>
     <w:p>
@@ -3687,19 +3318,11 @@
       <w:r>
         <w:t xml:space="preserve"> You may want to use the </w:t>
       </w:r>
-      <w:proofErr w:type="gramStart"/>
       <w:r>
         <w:rPr>
           <w:rFonts w:ascii="Courier New" w:hAnsi="Courier New" w:cs="Courier New"/>
         </w:rPr>
-        <w:t>round(</w:t>
-      </w:r>
-      <w:proofErr w:type="gramEnd"/>
-      <w:r>
-        <w:rPr>
-          <w:rFonts w:ascii="Courier New" w:hAnsi="Courier New" w:cs="Courier New"/>
-        </w:rPr>
-        <w:t>)</w:t>
+        <w:t>round()</w:t>
       </w:r>
       <w:r>
         <w:t xml:space="preserve"> function to limit the number of digits after the decimal point to 2.</w:t>
@@ -3717,7 +3340,7 @@
           <w:lang w:eastAsia="en-SG"/>
         </w:rPr>
         <w:drawing>
-          <wp:inline distT="0" distB="0" distL="0" distR="0" wp14:anchorId="6B87504A" wp14:editId="09AAC731">
+          <wp:inline distT="0" distB="0" distL="0" distR="0" wp14:anchorId="492D7A3E" wp14:editId="70B77E87">
             <wp:extent cx="3586680" cy="1663700"/>
             <wp:effectExtent l="0" t="0" r="0" b="0"/>
             <wp:docPr id="22" name="Picture 22"/>
@@ -3786,23 +3409,7 @@
           <w:b/>
           <w:sz w:val="28"/>
         </w:rPr>
-        <w:t xml:space="preserve"> </w:t>
-      </w:r>
-      <w:proofErr w:type="gramStart"/>
-      <w:r>
-        <w:rPr>
-          <w:b/>
-          <w:sz w:val="28"/>
-        </w:rPr>
-        <w:t>[ *</w:t>
-      </w:r>
-      <w:proofErr w:type="gramEnd"/>
-      <w:r>
-        <w:rPr>
-          <w:b/>
-          <w:sz w:val="28"/>
-        </w:rPr>
-        <w:t>** ]</w:t>
+        <w:t xml:space="preserve"> [ *** ]</w:t>
       </w:r>
     </w:p>
     <w:p>
@@ -3830,15 +3437,7 @@
     </w:p>
     <w:p>
       <w:r>
-        <w:t>Suppose the message is “Hello!</w:t>
-      </w:r>
-      <w:proofErr w:type="gramStart"/>
-      <w:r>
-        <w:t>”.</w:t>
-      </w:r>
-      <w:proofErr w:type="gramEnd"/>
-      <w:r>
-        <w:t xml:space="preserve"> The program displays the following output:</w:t>
+        <w:t>Suppose the message is “Hello!”. The program displays the following output:</w:t>
       </w:r>
     </w:p>
     <w:p>
@@ -3848,7 +3447,7 @@
           <w:lang w:eastAsia="en-SG"/>
         </w:rPr>
         <w:drawing>
-          <wp:inline distT="0" distB="0" distL="0" distR="0" wp14:anchorId="0FAD987C" wp14:editId="1160E793">
+          <wp:inline distT="0" distB="0" distL="0" distR="0" wp14:anchorId="4A7DF15C" wp14:editId="5CA13B0D">
             <wp:extent cx="2047875" cy="1240380"/>
             <wp:effectExtent l="0" t="0" r="0" b="0"/>
             <wp:docPr id="23" name="Picture 23"/>
@@ -3896,7 +3495,7 @@
           <w:lang w:eastAsia="en-SG"/>
         </w:rPr>
         <w:drawing>
-          <wp:inline distT="0" distB="0" distL="0" distR="0" wp14:anchorId="1C6EB8E3" wp14:editId="44DA4E0C">
+          <wp:inline distT="0" distB="0" distL="0" distR="0" wp14:anchorId="30633964" wp14:editId="699D78BC">
             <wp:extent cx="2000250" cy="1247118"/>
             <wp:effectExtent l="0" t="0" r="0" b="0"/>
             <wp:docPr id="24" name="Picture 24"/>
@@ -3964,15 +3563,7 @@
     </w:p>
     <w:p>
       <w:r>
-        <w:t>Suppose the message is “Hello!</w:t>
-      </w:r>
-      <w:proofErr w:type="gramStart"/>
-      <w:r>
-        <w:t>”.</w:t>
-      </w:r>
-      <w:proofErr w:type="gramEnd"/>
-      <w:r>
-        <w:t xml:space="preserve"> The program displays the following output:</w:t>
+        <w:t>Suppose the message is “Hello!”. The program displays the following output:</w:t>
       </w:r>
     </w:p>
     <w:p>
@@ -3982,7 +3573,7 @@
           <w:lang w:eastAsia="en-SG"/>
         </w:rPr>
         <w:drawing>
-          <wp:inline distT="0" distB="0" distL="0" distR="0" wp14:anchorId="146A36B0" wp14:editId="2600861C">
+          <wp:inline distT="0" distB="0" distL="0" distR="0" wp14:anchorId="592DA21B" wp14:editId="46B0CF88">
             <wp:extent cx="2097956" cy="1254760"/>
             <wp:effectExtent l="0" t="0" r="0" b="2540"/>
             <wp:docPr id="25" name="Picture 25"/>
@@ -4038,7 +3629,7 @@
           <w:lang w:eastAsia="en-SG"/>
         </w:rPr>
         <w:drawing>
-          <wp:inline distT="0" distB="0" distL="0" distR="0" wp14:anchorId="21E3556E" wp14:editId="04E3FF83">
+          <wp:inline distT="0" distB="0" distL="0" distR="0" wp14:anchorId="08167990" wp14:editId="61424507">
             <wp:extent cx="2097405" cy="1316363"/>
             <wp:effectExtent l="0" t="0" r="0" b="0"/>
             <wp:docPr id="26" name="Picture 26"/>
@@ -4087,7 +3678,7 @@
 </file>
 
 <file path=word/endnotes.xml><?xml version="1.0" encoding="utf-8"?>
-<w:endnotes xmlns:wpc="http://schemas.microsoft.com/office/word/2010/wordprocessingCanvas" xmlns:cx="http://schemas.microsoft.com/office/drawing/2014/chartex" xmlns:cx1="http://schemas.microsoft.com/office/drawing/2015/9/8/chartex" xmlns:mc="http://schemas.openxmlformats.org/markup-compatibility/2006" xmlns:o="urn:schemas-microsoft-com:office:office" xmlns:r="http://schemas.openxmlformats.org/officeDocument/2006/relationships" xmlns:m="http://schemas.openxmlformats.org/officeDocument/2006/math" xmlns:v="urn:schemas-microsoft-com:vml" xmlns:wp14="http://schemas.microsoft.com/office/word/2010/wordprocessingDrawing" xmlns:wp="http://schemas.openxmlformats.org/drawingml/2006/wordprocessingDrawing" xmlns:w10="urn:schemas-microsoft-com:office:word" xmlns:w="http://schemas.openxmlformats.org/wordprocessingml/2006/main" xmlns:w14="http://schemas.microsoft.com/office/word/2010/wordml" xmlns:w15="http://schemas.microsoft.com/office/word/2012/wordml" xmlns:w16se="http://schemas.microsoft.com/office/word/2015/wordml/symex" xmlns:wpg="http://schemas.microsoft.com/office/word/2010/wordprocessingGroup" xmlns:wpi="http://schemas.microsoft.com/office/word/2010/wordprocessingInk" xmlns:wne="http://schemas.microsoft.com/office/word/2006/wordml" xmlns:wps="http://schemas.microsoft.com/office/word/2010/wordprocessingShape" mc:Ignorable="w14 w15 w16se wp14">
+<w:endnotes xmlns:wpc="http://schemas.microsoft.com/office/word/2010/wordprocessingCanvas" xmlns:cx="http://schemas.microsoft.com/office/drawing/2014/chartex" xmlns:cx1="http://schemas.microsoft.com/office/drawing/2015/9/8/chartex" xmlns:cx2="http://schemas.microsoft.com/office/drawing/2015/10/21/chartex" xmlns:cx3="http://schemas.microsoft.com/office/drawing/2016/5/9/chartex" xmlns:cx4="http://schemas.microsoft.com/office/drawing/2016/5/10/chartex" xmlns:cx5="http://schemas.microsoft.com/office/drawing/2016/5/11/chartex" xmlns:cx6="http://schemas.microsoft.com/office/drawing/2016/5/12/chartex" xmlns:cx7="http://schemas.microsoft.com/office/drawing/2016/5/13/chartex" xmlns:cx8="http://schemas.microsoft.com/office/drawing/2016/5/14/chartex" xmlns:mc="http://schemas.openxmlformats.org/markup-compatibility/2006" xmlns:aink="http://schemas.microsoft.com/office/drawing/2016/ink" xmlns:am3d="http://schemas.microsoft.com/office/drawing/2017/model3d" xmlns:o="urn:schemas-microsoft-com:office:office" xmlns:r="http://schemas.openxmlformats.org/officeDocument/2006/relationships" xmlns:m="http://schemas.openxmlformats.org/officeDocument/2006/math" xmlns:v="urn:schemas-microsoft-com:vml" xmlns:wp14="http://schemas.microsoft.com/office/word/2010/wordprocessingDrawing" xmlns:wp="http://schemas.openxmlformats.org/drawingml/2006/wordprocessingDrawing" xmlns:w10="urn:schemas-microsoft-com:office:word" xmlns:w="http://schemas.openxmlformats.org/wordprocessingml/2006/main" xmlns:w14="http://schemas.microsoft.com/office/word/2010/wordml" xmlns:w15="http://schemas.microsoft.com/office/word/2012/wordml" xmlns:w16cex="http://schemas.microsoft.com/office/word/2018/wordml/cex" xmlns:w16cid="http://schemas.microsoft.com/office/word/2016/wordml/cid" xmlns:w16="http://schemas.microsoft.com/office/word/2018/wordml" xmlns:w16se="http://schemas.microsoft.com/office/word/2015/wordml/symex" xmlns:wpg="http://schemas.microsoft.com/office/word/2010/wordprocessingGroup" xmlns:wpi="http://schemas.microsoft.com/office/word/2010/wordprocessingInk" xmlns:wne="http://schemas.microsoft.com/office/word/2006/wordml" xmlns:wps="http://schemas.microsoft.com/office/word/2010/wordprocessingShape" mc:Ignorable="w14 w15 w16se w16cid w16 w16cex wp14">
   <w:endnote w:type="separator" w:id="-1">
     <w:p>
       <w:pPr>
@@ -4112,7 +3703,7 @@
 </file>
 
 <file path=word/footer1.xml><?xml version="1.0" encoding="utf-8"?>
-<w:ftr xmlns:wpc="http://schemas.microsoft.com/office/word/2010/wordprocessingCanvas" xmlns:cx="http://schemas.microsoft.com/office/drawing/2014/chartex" xmlns:cx1="http://schemas.microsoft.com/office/drawing/2015/9/8/chartex" xmlns:mc="http://schemas.openxmlformats.org/markup-compatibility/2006" xmlns:o="urn:schemas-microsoft-com:office:office" xmlns:r="http://schemas.openxmlformats.org/officeDocument/2006/relationships" xmlns:m="http://schemas.openxmlformats.org/officeDocument/2006/math" xmlns:v="urn:schemas-microsoft-com:vml" xmlns:wp14="http://schemas.microsoft.com/office/word/2010/wordprocessingDrawing" xmlns:wp="http://schemas.openxmlformats.org/drawingml/2006/wordprocessingDrawing" xmlns:w10="urn:schemas-microsoft-com:office:word" xmlns:w="http://schemas.openxmlformats.org/wordprocessingml/2006/main" xmlns:w14="http://schemas.microsoft.com/office/word/2010/wordml" xmlns:w15="http://schemas.microsoft.com/office/word/2012/wordml" xmlns:w16se="http://schemas.microsoft.com/office/word/2015/wordml/symex" xmlns:wpg="http://schemas.microsoft.com/office/word/2010/wordprocessingGroup" xmlns:wpi="http://schemas.microsoft.com/office/word/2010/wordprocessingInk" xmlns:wne="http://schemas.microsoft.com/office/word/2006/wordml" xmlns:wps="http://schemas.microsoft.com/office/word/2010/wordprocessingShape" mc:Ignorable="w14 w15 w16se wp14">
+<w:ftr xmlns:wpc="http://schemas.microsoft.com/office/word/2010/wordprocessingCanvas" xmlns:cx="http://schemas.microsoft.com/office/drawing/2014/chartex" xmlns:cx1="http://schemas.microsoft.com/office/drawing/2015/9/8/chartex" xmlns:cx2="http://schemas.microsoft.com/office/drawing/2015/10/21/chartex" xmlns:cx3="http://schemas.microsoft.com/office/drawing/2016/5/9/chartex" xmlns:cx4="http://schemas.microsoft.com/office/drawing/2016/5/10/chartex" xmlns:cx5="http://schemas.microsoft.com/office/drawing/2016/5/11/chartex" xmlns:cx6="http://schemas.microsoft.com/office/drawing/2016/5/12/chartex" xmlns:cx7="http://schemas.microsoft.com/office/drawing/2016/5/13/chartex" xmlns:cx8="http://schemas.microsoft.com/office/drawing/2016/5/14/chartex" xmlns:mc="http://schemas.openxmlformats.org/markup-compatibility/2006" xmlns:aink="http://schemas.microsoft.com/office/drawing/2016/ink" xmlns:am3d="http://schemas.microsoft.com/office/drawing/2017/model3d" xmlns:o="urn:schemas-microsoft-com:office:office" xmlns:r="http://schemas.openxmlformats.org/officeDocument/2006/relationships" xmlns:m="http://schemas.openxmlformats.org/officeDocument/2006/math" xmlns:v="urn:schemas-microsoft-com:vml" xmlns:wp14="http://schemas.microsoft.com/office/word/2010/wordprocessingDrawing" xmlns:wp="http://schemas.openxmlformats.org/drawingml/2006/wordprocessingDrawing" xmlns:w10="urn:schemas-microsoft-com:office:word" xmlns:w="http://schemas.openxmlformats.org/wordprocessingml/2006/main" xmlns:w14="http://schemas.microsoft.com/office/word/2010/wordml" xmlns:w15="http://schemas.microsoft.com/office/word/2012/wordml" xmlns:w16cex="http://schemas.microsoft.com/office/word/2018/wordml/cex" xmlns:w16cid="http://schemas.microsoft.com/office/word/2016/wordml/cid" xmlns:w16="http://schemas.microsoft.com/office/word/2018/wordml" xmlns:w16se="http://schemas.microsoft.com/office/word/2015/wordml/symex" xmlns:wpg="http://schemas.microsoft.com/office/word/2010/wordprocessingGroup" xmlns:wpi="http://schemas.microsoft.com/office/word/2010/wordprocessingInk" xmlns:wne="http://schemas.microsoft.com/office/word/2006/wordml" xmlns:wps="http://schemas.microsoft.com/office/word/2010/wordprocessingShape" mc:Ignorable="w14 w15 w16se w16cid w16 w16cex wp14">
   <w:p>
     <w:pPr>
       <w:pStyle w:val="Footer"/>
@@ -4158,7 +3749,7 @@
 </file>
 
 <file path=word/footnotes.xml><?xml version="1.0" encoding="utf-8"?>
-<w:footnotes xmlns:wpc="http://schemas.microsoft.com/office/word/2010/wordprocessingCanvas" xmlns:cx="http://schemas.microsoft.com/office/drawing/2014/chartex" xmlns:cx1="http://schemas.microsoft.com/office/drawing/2015/9/8/chartex" xmlns:mc="http://schemas.openxmlformats.org/markup-compatibility/2006" xmlns:o="urn:schemas-microsoft-com:office:office" xmlns:r="http://schemas.openxmlformats.org/officeDocument/2006/relationships" xmlns:m="http://schemas.openxmlformats.org/officeDocument/2006/math" xmlns:v="urn:schemas-microsoft-com:vml" xmlns:wp14="http://schemas.microsoft.com/office/word/2010/wordprocessingDrawing" xmlns:wp="http://schemas.openxmlformats.org/drawingml/2006/wordprocessingDrawing" xmlns:w10="urn:schemas-microsoft-com:office:word" xmlns:w="http://schemas.openxmlformats.org/wordprocessingml/2006/main" xmlns:w14="http://schemas.microsoft.com/office/word/2010/wordml" xmlns:w15="http://schemas.microsoft.com/office/word/2012/wordml" xmlns:w16se="http://schemas.microsoft.com/office/word/2015/wordml/symex" xmlns:wpg="http://schemas.microsoft.com/office/word/2010/wordprocessingGroup" xmlns:wpi="http://schemas.microsoft.com/office/word/2010/wordprocessingInk" xmlns:wne="http://schemas.microsoft.com/office/word/2006/wordml" xmlns:wps="http://schemas.microsoft.com/office/word/2010/wordprocessingShape" mc:Ignorable="w14 w15 w16se wp14">
+<w:footnotes xmlns:wpc="http://schemas.microsoft.com/office/word/2010/wordprocessingCanvas" xmlns:cx="http://schemas.microsoft.com/office/drawing/2014/chartex" xmlns:cx1="http://schemas.microsoft.com/office/drawing/2015/9/8/chartex" xmlns:cx2="http://schemas.microsoft.com/office/drawing/2015/10/21/chartex" xmlns:cx3="http://schemas.microsoft.com/office/drawing/2016/5/9/chartex" xmlns:cx4="http://schemas.microsoft.com/office/drawing/2016/5/10/chartex" xmlns:cx5="http://schemas.microsoft.com/office/drawing/2016/5/11/chartex" xmlns:cx6="http://schemas.microsoft.com/office/drawing/2016/5/12/chartex" xmlns:cx7="http://schemas.microsoft.com/office/drawing/2016/5/13/chartex" xmlns:cx8="http://schemas.microsoft.com/office/drawing/2016/5/14/chartex" xmlns:mc="http://schemas.openxmlformats.org/markup-compatibility/2006" xmlns:aink="http://schemas.microsoft.com/office/drawing/2016/ink" xmlns:am3d="http://schemas.microsoft.com/office/drawing/2017/model3d" xmlns:o="urn:schemas-microsoft-com:office:office" xmlns:r="http://schemas.openxmlformats.org/officeDocument/2006/relationships" xmlns:m="http://schemas.openxmlformats.org/officeDocument/2006/math" xmlns:v="urn:schemas-microsoft-com:vml" xmlns:wp14="http://schemas.microsoft.com/office/word/2010/wordprocessingDrawing" xmlns:wp="http://schemas.openxmlformats.org/drawingml/2006/wordprocessingDrawing" xmlns:w10="urn:schemas-microsoft-com:office:word" xmlns:w="http://schemas.openxmlformats.org/wordprocessingml/2006/main" xmlns:w14="http://schemas.microsoft.com/office/word/2010/wordml" xmlns:w15="http://schemas.microsoft.com/office/word/2012/wordml" xmlns:w16cex="http://schemas.microsoft.com/office/word/2018/wordml/cex" xmlns:w16cid="http://schemas.microsoft.com/office/word/2016/wordml/cid" xmlns:w16="http://schemas.microsoft.com/office/word/2018/wordml" xmlns:w16se="http://schemas.microsoft.com/office/word/2015/wordml/symex" xmlns:wpg="http://schemas.microsoft.com/office/word/2010/wordprocessingGroup" xmlns:wpi="http://schemas.microsoft.com/office/word/2010/wordprocessingInk" xmlns:wne="http://schemas.microsoft.com/office/word/2006/wordml" xmlns:wps="http://schemas.microsoft.com/office/word/2010/wordprocessingShape" mc:Ignorable="w14 w15 w16se w16cid w16 w16cex wp14">
   <w:footnote w:type="separator" w:id="-1">
     <w:p>
       <w:pPr>
@@ -4183,7 +3774,7 @@
 </file>
 
 <file path=word/header1.xml><?xml version="1.0" encoding="utf-8"?>
-<w:hdr xmlns:wpc="http://schemas.microsoft.com/office/word/2010/wordprocessingCanvas" xmlns:cx="http://schemas.microsoft.com/office/drawing/2014/chartex" xmlns:cx1="http://schemas.microsoft.com/office/drawing/2015/9/8/chartex" xmlns:mc="http://schemas.openxmlformats.org/markup-compatibility/2006" xmlns:o="urn:schemas-microsoft-com:office:office" xmlns:r="http://schemas.openxmlformats.org/officeDocument/2006/relationships" xmlns:m="http://schemas.openxmlformats.org/officeDocument/2006/math" xmlns:v="urn:schemas-microsoft-com:vml" xmlns:wp14="http://schemas.microsoft.com/office/word/2010/wordprocessingDrawing" xmlns:wp="http://schemas.openxmlformats.org/drawingml/2006/wordprocessingDrawing" xmlns:w10="urn:schemas-microsoft-com:office:word" xmlns:w="http://schemas.openxmlformats.org/wordprocessingml/2006/main" xmlns:w14="http://schemas.microsoft.com/office/word/2010/wordml" xmlns:w15="http://schemas.microsoft.com/office/word/2012/wordml" xmlns:w16se="http://schemas.microsoft.com/office/word/2015/wordml/symex" xmlns:wpg="http://schemas.microsoft.com/office/word/2010/wordprocessingGroup" xmlns:wpi="http://schemas.microsoft.com/office/word/2010/wordprocessingInk" xmlns:wne="http://schemas.microsoft.com/office/word/2006/wordml" xmlns:wps="http://schemas.microsoft.com/office/word/2010/wordprocessingShape" mc:Ignorable="w14 w15 w16se wp14">
+<w:hdr xmlns:wpc="http://schemas.microsoft.com/office/word/2010/wordprocessingCanvas" xmlns:cx="http://schemas.microsoft.com/office/drawing/2014/chartex" xmlns:cx1="http://schemas.microsoft.com/office/drawing/2015/9/8/chartex" xmlns:cx2="http://schemas.microsoft.com/office/drawing/2015/10/21/chartex" xmlns:cx3="http://schemas.microsoft.com/office/drawing/2016/5/9/chartex" xmlns:cx4="http://schemas.microsoft.com/office/drawing/2016/5/10/chartex" xmlns:cx5="http://schemas.microsoft.com/office/drawing/2016/5/11/chartex" xmlns:cx6="http://schemas.microsoft.com/office/drawing/2016/5/12/chartex" xmlns:cx7="http://schemas.microsoft.com/office/drawing/2016/5/13/chartex" xmlns:cx8="http://schemas.microsoft.com/office/drawing/2016/5/14/chartex" xmlns:mc="http://schemas.openxmlformats.org/markup-compatibility/2006" xmlns:aink="http://schemas.microsoft.com/office/drawing/2016/ink" xmlns:am3d="http://schemas.microsoft.com/office/drawing/2017/model3d" xmlns:o="urn:schemas-microsoft-com:office:office" xmlns:r="http://schemas.openxmlformats.org/officeDocument/2006/relationships" xmlns:m="http://schemas.openxmlformats.org/officeDocument/2006/math" xmlns:v="urn:schemas-microsoft-com:vml" xmlns:wp14="http://schemas.microsoft.com/office/word/2010/wordprocessingDrawing" xmlns:wp="http://schemas.openxmlformats.org/drawingml/2006/wordprocessingDrawing" xmlns:w10="urn:schemas-microsoft-com:office:word" xmlns:w="http://schemas.openxmlformats.org/wordprocessingml/2006/main" xmlns:w14="http://schemas.microsoft.com/office/word/2010/wordml" xmlns:w15="http://schemas.microsoft.com/office/word/2012/wordml" xmlns:w16cex="http://schemas.microsoft.com/office/word/2018/wordml/cex" xmlns:w16cid="http://schemas.microsoft.com/office/word/2016/wordml/cid" xmlns:w16="http://schemas.microsoft.com/office/word/2018/wordml" xmlns:w16se="http://schemas.microsoft.com/office/word/2015/wordml/symex" xmlns:wpg="http://schemas.microsoft.com/office/word/2010/wordprocessingGroup" xmlns:wpi="http://schemas.microsoft.com/office/word/2010/wordprocessingInk" xmlns:wne="http://schemas.microsoft.com/office/word/2006/wordml" xmlns:wps="http://schemas.microsoft.com/office/word/2010/wordprocessingShape" mc:Ignorable="w14 w15 w16se w16cid w16 w16cex wp14">
   <w:p>
     <w:pPr>
       <w:pStyle w:val="Header"/>
@@ -4196,7 +3787,7 @@
       <mc:AlternateContent>
         <mc:Choice Requires="wps">
           <w:drawing>
-            <wp:anchor distT="0" distB="0" distL="114300" distR="114300" simplePos="0" relativeHeight="251659264" behindDoc="0" locked="0" layoutInCell="0" allowOverlap="1">
+            <wp:anchor distT="0" distB="0" distL="114300" distR="114300" simplePos="0" relativeHeight="251659264" behindDoc="0" locked="0" layoutInCell="0" allowOverlap="1" wp14:anchorId="4FCE9D14" wp14:editId="446CDB70">
               <wp:simplePos x="0" y="0"/>
               <wp:positionH relativeFrom="page">
                 <wp:posOffset>0</wp:posOffset>
@@ -4326,7 +3917,7 @@
 </file>
 
 <file path=word/numbering.xml><?xml version="1.0" encoding="utf-8"?>
-<w:numbering xmlns:wpc="http://schemas.microsoft.com/office/word/2010/wordprocessingCanvas" xmlns:cx="http://schemas.microsoft.com/office/drawing/2014/chartex" xmlns:cx1="http://schemas.microsoft.com/office/drawing/2015/9/8/chartex" xmlns:mc="http://schemas.openxmlformats.org/markup-compatibility/2006" xmlns:o="urn:schemas-microsoft-com:office:office" xmlns:r="http://schemas.openxmlformats.org/officeDocument/2006/relationships" xmlns:m="http://schemas.openxmlformats.org/officeDocument/2006/math" xmlns:v="urn:schemas-microsoft-com:vml" xmlns:wp14="http://schemas.microsoft.com/office/word/2010/wordprocessingDrawing" xmlns:wp="http://schemas.openxmlformats.org/drawingml/2006/wordprocessingDrawing" xmlns:w10="urn:schemas-microsoft-com:office:word" xmlns:w="http://schemas.openxmlformats.org/wordprocessingml/2006/main" xmlns:w14="http://schemas.microsoft.com/office/word/2010/wordml" xmlns:w15="http://schemas.microsoft.com/office/word/2012/wordml" xmlns:w16se="http://schemas.microsoft.com/office/word/2015/wordml/symex" xmlns:wpg="http://schemas.microsoft.com/office/word/2010/wordprocessingGroup" xmlns:wpi="http://schemas.microsoft.com/office/word/2010/wordprocessingInk" xmlns:wne="http://schemas.microsoft.com/office/word/2006/wordml" xmlns:wps="http://schemas.microsoft.com/office/word/2010/wordprocessingShape" mc:Ignorable="w14 w15 w16se wp14">
+<w:numbering xmlns:wpc="http://schemas.microsoft.com/office/word/2010/wordprocessingCanvas" xmlns:cx="http://schemas.microsoft.com/office/drawing/2014/chartex" xmlns:cx1="http://schemas.microsoft.com/office/drawing/2015/9/8/chartex" xmlns:cx2="http://schemas.microsoft.com/office/drawing/2015/10/21/chartex" xmlns:cx3="http://schemas.microsoft.com/office/drawing/2016/5/9/chartex" xmlns:cx4="http://schemas.microsoft.com/office/drawing/2016/5/10/chartex" xmlns:cx5="http://schemas.microsoft.com/office/drawing/2016/5/11/chartex" xmlns:cx6="http://schemas.microsoft.com/office/drawing/2016/5/12/chartex" xmlns:cx7="http://schemas.microsoft.com/office/drawing/2016/5/13/chartex" xmlns:cx8="http://schemas.microsoft.com/office/drawing/2016/5/14/chartex" xmlns:mc="http://schemas.openxmlformats.org/markup-compatibility/2006" xmlns:aink="http://schemas.microsoft.com/office/drawing/2016/ink" xmlns:am3d="http://schemas.microsoft.com/office/drawing/2017/model3d" xmlns:o="urn:schemas-microsoft-com:office:office" xmlns:r="http://schemas.openxmlformats.org/officeDocument/2006/relationships" xmlns:m="http://schemas.openxmlformats.org/officeDocument/2006/math" xmlns:v="urn:schemas-microsoft-com:vml" xmlns:wp14="http://schemas.microsoft.com/office/word/2010/wordprocessingDrawing" xmlns:wp="http://schemas.openxmlformats.org/drawingml/2006/wordprocessingDrawing" xmlns:w10="urn:schemas-microsoft-com:office:word" xmlns:w="http://schemas.openxmlformats.org/wordprocessingml/2006/main" xmlns:w14="http://schemas.microsoft.com/office/word/2010/wordml" xmlns:w15="http://schemas.microsoft.com/office/word/2012/wordml" xmlns:w16cex="http://schemas.microsoft.com/office/word/2018/wordml/cex" xmlns:w16cid="http://schemas.microsoft.com/office/word/2016/wordml/cid" xmlns:w16="http://schemas.microsoft.com/office/word/2018/wordml" xmlns:w16se="http://schemas.microsoft.com/office/word/2015/wordml/symex" xmlns:wpg="http://schemas.microsoft.com/office/word/2010/wordprocessingGroup" xmlns:wpi="http://schemas.microsoft.com/office/word/2010/wordprocessingInk" xmlns:wne="http://schemas.microsoft.com/office/word/2006/wordml" xmlns:wps="http://schemas.microsoft.com/office/word/2010/wordprocessingShape" mc:Ignorable="w14 w15 w16se w16cid w16 w16cex wp14">
   <w:abstractNum w:abstractNumId="0" w15:restartNumberingAfterBreak="0">
     <w:nsid w:val="057A4C23"/>
     <w:multiLevelType w:val="hybridMultilevel"/>
@@ -5606,7 +5197,7 @@
 </file>
 
 <file path=word/styles.xml><?xml version="1.0" encoding="utf-8"?>
-<w:styles xmlns:mc="http://schemas.openxmlformats.org/markup-compatibility/2006" xmlns:r="http://schemas.openxmlformats.org/officeDocument/2006/relationships" xmlns:w="http://schemas.openxmlformats.org/wordprocessingml/2006/main" xmlns:w14="http://schemas.microsoft.com/office/word/2010/wordml" xmlns:w15="http://schemas.microsoft.com/office/word/2012/wordml" xmlns:w16se="http://schemas.microsoft.com/office/word/2015/wordml/symex" mc:Ignorable="w14 w15 w16se">
+<w:styles xmlns:mc="http://schemas.openxmlformats.org/markup-compatibility/2006" xmlns:r="http://schemas.openxmlformats.org/officeDocument/2006/relationships" xmlns:w="http://schemas.openxmlformats.org/wordprocessingml/2006/main" xmlns:w14="http://schemas.microsoft.com/office/word/2010/wordml" xmlns:w15="http://schemas.microsoft.com/office/word/2012/wordml" xmlns:w16cex="http://schemas.microsoft.com/office/word/2018/wordml/cex" xmlns:w16cid="http://schemas.microsoft.com/office/word/2016/wordml/cid" xmlns:w16="http://schemas.microsoft.com/office/word/2018/wordml" xmlns:w16se="http://schemas.microsoft.com/office/word/2015/wordml/symex" mc:Ignorable="w14 w15 w16se w16cid w16 w16cex">
   <w:docDefaults>
     <w:rPrDefault>
       <w:rPr>
@@ -5622,7 +5213,7 @@
       </w:pPr>
     </w:pPrDefault>
   </w:docDefaults>
-  <w:latentStyles w:defLockedState="0" w:defUIPriority="99" w:defSemiHidden="0" w:defUnhideWhenUsed="0" w:defQFormat="0" w:count="371">
+  <w:latentStyles w:defLockedState="0" w:defUIPriority="99" w:defSemiHidden="0" w:defUnhideWhenUsed="0" w:defQFormat="0" w:count="376">
     <w:lsdException w:name="Normal" w:uiPriority="0" w:qFormat="1"/>
     <w:lsdException w:name="heading 1" w:uiPriority="9" w:qFormat="1"/>
     <w:lsdException w:name="heading 2" w:semiHidden="1" w:uiPriority="9" w:unhideWhenUsed="1" w:qFormat="1"/>
@@ -5728,7 +5319,6 @@
     <w:lsdException w:name="HTML Sample" w:semiHidden="1" w:unhideWhenUsed="1"/>
     <w:lsdException w:name="HTML Typewriter" w:semiHidden="1" w:unhideWhenUsed="1"/>
     <w:lsdException w:name="HTML Variable" w:semiHidden="1" w:unhideWhenUsed="1"/>
-    <w:lsdException w:name="Normal Table" w:semiHidden="1" w:unhideWhenUsed="1"/>
     <w:lsdException w:name="annotation subject" w:semiHidden="1" w:unhideWhenUsed="1"/>
     <w:lsdException w:name="No List" w:semiHidden="1" w:unhideWhenUsed="1"/>
     <w:lsdException w:name="Outline List 1" w:semiHidden="1" w:unhideWhenUsed="1"/>
@@ -5771,11 +5361,8 @@
     <w:lsdException w:name="Table Contemporary" w:semiHidden="1" w:unhideWhenUsed="1"/>
     <w:lsdException w:name="Table Elegant" w:semiHidden="1" w:unhideWhenUsed="1"/>
     <w:lsdException w:name="Table Professional" w:semiHidden="1" w:unhideWhenUsed="1"/>
-    <w:lsdException w:name="Table Subtle 1" w:semiHidden="1" w:unhideWhenUsed="1"/>
     <w:lsdException w:name="Table Subtle 2" w:semiHidden="1" w:unhideWhenUsed="1"/>
     <w:lsdException w:name="Table Web 1" w:semiHidden="1" w:unhideWhenUsed="1"/>
-    <w:lsdException w:name="Table Web 2" w:semiHidden="1" w:unhideWhenUsed="1"/>
-    <w:lsdException w:name="Table Web 3" w:semiHidden="1" w:unhideWhenUsed="1"/>
     <w:lsdException w:name="Balloon Text" w:semiHidden="1" w:unhideWhenUsed="1"/>
     <w:lsdException w:name="Table Grid" w:uiPriority="39"/>
     <w:lsdException w:name="Table Theme" w:semiHidden="1" w:unhideWhenUsed="1"/>
@@ -5994,6 +5581,11 @@
     <w:lsdException w:name="List Table 5 Dark Accent 6" w:uiPriority="50"/>
     <w:lsdException w:name="List Table 6 Colorful Accent 6" w:uiPriority="51"/>
     <w:lsdException w:name="List Table 7 Colorful Accent 6" w:uiPriority="52"/>
+    <w:lsdException w:name="Mention" w:semiHidden="1" w:unhideWhenUsed="1"/>
+    <w:lsdException w:name="Smart Hyperlink" w:semiHidden="1" w:unhideWhenUsed="1"/>
+    <w:lsdException w:name="Hashtag" w:semiHidden="1" w:unhideWhenUsed="1"/>
+    <w:lsdException w:name="Unresolved Mention" w:semiHidden="1" w:unhideWhenUsed="1"/>
+    <w:lsdException w:name="Smart Link" w:semiHidden="1" w:unhideWhenUsed="1"/>
   </w:latentStyles>
   <w:style w:type="paragraph" w:default="1" w:styleId="Normal">
     <w:name w:val="Normal"/>
@@ -6456,15 +6048,6 @@
 </file>
 
 <file path=customXml/item1.xml><?xml version="1.0" encoding="utf-8"?>
-<?mso-contentType ?>
-<FormTemplates xmlns="http://schemas.microsoft.com/sharepoint/v3/contenttype/forms">
-  <Display>DocumentLibraryForm</Display>
-  <Edit>DocumentLibraryForm</Edit>
-  <New>DocumentLibraryForm</New>
-</FormTemplates>
-</file>
-
-<file path=customXml/item2.xml><?xml version="1.0" encoding="utf-8"?>
 <ct:contentTypeSchema xmlns:ct="http://schemas.microsoft.com/office/2006/metadata/contentType" xmlns:ma="http://schemas.microsoft.com/office/2006/metadata/properties/metaAttributes" ct:_="" ma:_="" ma:contentTypeName="Document" ma:contentTypeID="0x0101000C6AD1B51FFACD45B62528B91A79C429" ma:contentTypeVersion="10" ma:contentTypeDescription="Create a new document." ma:contentTypeScope="" ma:versionID="e828ba0faaf2cc806423a5a5c0c62d95">
   <xsd:schema xmlns:xsd="http://www.w3.org/2001/XMLSchema" xmlns:xs="http://www.w3.org/2001/XMLSchema" xmlns:p="http://schemas.microsoft.com/office/2006/metadata/properties" xmlns:ns2="1b6a39ee-1380-4096-9882-8248104ba7f7" xmlns:ns3="4604cec2-e769-4190-9d56-5d48f74b6442" targetNamespace="http://schemas.microsoft.com/office/2006/metadata/properties" ma:root="true" ma:fieldsID="69378bfb00cc8fac5b4194b015c4ef7e" ns2:_="" ns3:_="">
     <xsd:import namespace="1b6a39ee-1380-4096-9882-8248104ba7f7"/>
@@ -6667,6 +6250,15 @@
 </ct:contentTypeSchema>
 </file>
 
+<file path=customXml/item2.xml><?xml version="1.0" encoding="utf-8"?>
+<?mso-contentType ?>
+<FormTemplates xmlns="http://schemas.microsoft.com/sharepoint/v3/contenttype/forms">
+  <Display>DocumentLibraryForm</Display>
+  <Edit>DocumentLibraryForm</Edit>
+  <New>DocumentLibraryForm</New>
+</FormTemplates>
+</file>
+
 <file path=customXml/item3.xml><?xml version="1.0" encoding="utf-8"?>
 <p:properties xmlns:p="http://schemas.microsoft.com/office/2006/metadata/properties" xmlns:xsi="http://www.w3.org/2001/XMLSchema-instance" xmlns:pc="http://schemas.microsoft.com/office/infopath/2007/PartnerControls">
   <documentManagement/>
@@ -6674,14 +6266,6 @@
 </file>
 
 <file path=customXml/itemProps1.xml><?xml version="1.0" encoding="utf-8"?>
-<ds:datastoreItem xmlns:ds="http://schemas.openxmlformats.org/officeDocument/2006/customXml" ds:itemID="{C9DE3478-9477-4C03-B344-F8FAB0750833}">
-  <ds:schemaRefs>
-    <ds:schemaRef ds:uri="http://schemas.microsoft.com/sharepoint/v3/contenttype/forms"/>
-  </ds:schemaRefs>
-</ds:datastoreItem>
-</file>
-
-<file path=customXml/itemProps2.xml><?xml version="1.0" encoding="utf-8"?>
 <ds:datastoreItem xmlns:ds="http://schemas.openxmlformats.org/officeDocument/2006/customXml" ds:itemID="{59F5DCE2-7BF6-4DAD-818C-ECB2FB4C0A5D}">
   <ds:schemaRefs>
     <ds:schemaRef ds:uri="http://schemas.microsoft.com/office/2006/metadata/contentType"/>
@@ -6700,6 +6284,14 @@
 </ds:datastoreItem>
 </file>
 
+<file path=customXml/itemProps2.xml><?xml version="1.0" encoding="utf-8"?>
+<ds:datastoreItem xmlns:ds="http://schemas.openxmlformats.org/officeDocument/2006/customXml" ds:itemID="{C9DE3478-9477-4C03-B344-F8FAB0750833}">
+  <ds:schemaRefs>
+    <ds:schemaRef ds:uri="http://schemas.microsoft.com/sharepoint/v3/contenttype/forms"/>
+  </ds:schemaRefs>
+</ds:datastoreItem>
+</file>
+
 <file path=customXml/itemProps3.xml><?xml version="1.0" encoding="utf-8"?>
 <ds:datastoreItem xmlns:ds="http://schemas.openxmlformats.org/officeDocument/2006/customXml" ds:itemID="{AD22049C-1A9A-43ED-A8BB-483D6D8E8146}">
   <ds:schemaRefs>

</xml_diff>

<commit_message>
Seminar4: Extra: Initial import
Signed-off-by: nixholas <nixholas@icloud.com>
</commit_message>
<xml_diff>
--- a/Seminar4/Week 4 In-Class Exercises (v1.0).docx
+++ b/Seminar4/Week 4 In-Class Exercises (v1.0).docx
@@ -1400,11 +1400,11 @@
           </mc:Choice>
           <mc:Fallback>
             <w:pict>
-              <v:shapetype w14:anchorId="560B66D3" id="_x0000_t202" coordsize="21600,21600" o:spt="202" path="m,l,21600r21600,l21600,xe">
+              <v:shapetype w14:anchorId="557677B6" id="_x0000_t202" coordsize="21600,21600" o:spt="202" path="m,l,21600r21600,l21600,xe">
                 <v:stroke joinstyle="miter"/>
                 <v:path gradientshapeok="t" o:connecttype="rect"/>
               </v:shapetype>
-              <v:shape id="Text Box 2" o:spid="_x0000_s1026" type="#_x0000_t202" style="position:absolute;margin-left:0;margin-top:14.4pt;width:185.9pt;height:110.6pt;z-index:251659264;visibility:visible;mso-wrap-style:square;mso-width-percent:400;mso-height-percent:200;mso-wrap-distance-left:9pt;mso-wrap-distance-top:3.6pt;mso-wrap-distance-right:9pt;mso-wrap-distance-bottom:3.6pt;mso-position-horizontal:center;mso-position-horizontal-relative:text;mso-position-vertical:absolute;mso-position-vertical-relative:text;mso-width-percent:400;mso-height-percent:200;mso-width-relative:margin;mso-height-relative:margin;v-text-anchor:top" o:gfxdata="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">
+              <v:shape id="Text Box 2" o:spid="_x0000_s1026" type="#_x0000_t202" style="position:absolute;margin-left:0;margin-top:14.4pt;width:185.9pt;height:110.6pt;z-index:251659264;visibility:visible;mso-wrap-style:square;mso-width-percent:400;mso-height-percent:200;mso-wrap-distance-left:9pt;mso-wrap-distance-top:3.6pt;mso-wrap-distance-right:9pt;mso-wrap-distance-bottom:3.6pt;mso-position-horizontal:center;mso-position-horizontal-relative:text;mso-position-vertical:absolute;mso-position-vertical-relative:text;mso-width-percent:400;mso-height-percent:200;mso-width-relative:margin;mso-height-relative:margin;v-text-anchor:top" o:gfxdata="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">
                 <v:textbox style="mso-fit-shape-to-text:t">
                   <w:txbxContent>
                     <w:p>
@@ -2514,13 +2514,21 @@
           <w:tcPr>
             <w:tcW w:w="3628" w:type="dxa"/>
           </w:tcPr>
-          <w:p/>
+          <w:p>
+            <w:r>
+              <w:t>True</w:t>
+            </w:r>
+          </w:p>
         </w:tc>
         <w:tc>
           <w:tcPr>
             <w:tcW w:w="3628" w:type="dxa"/>
           </w:tcPr>
-          <w:p/>
+          <w:p>
+            <w:r>
+              <w:t>True</w:t>
+            </w:r>
+          </w:p>
         </w:tc>
       </w:tr>
       <w:tr>
@@ -2566,13 +2574,21 @@
           <w:tcPr>
             <w:tcW w:w="3628" w:type="dxa"/>
           </w:tcPr>
-          <w:p/>
+          <w:p>
+            <w:r>
+              <w:t>False</w:t>
+            </w:r>
+          </w:p>
         </w:tc>
         <w:tc>
           <w:tcPr>
             <w:tcW w:w="3628" w:type="dxa"/>
           </w:tcPr>
-          <w:p/>
+          <w:p>
+            <w:r>
+              <w:t>False</w:t>
+            </w:r>
+          </w:p>
         </w:tc>
       </w:tr>
       <w:tr>
@@ -2618,13 +2634,21 @@
           <w:tcPr>
             <w:tcW w:w="3628" w:type="dxa"/>
           </w:tcPr>
-          <w:p/>
+          <w:p>
+            <w:r>
+              <w:t>False</w:t>
+            </w:r>
+          </w:p>
         </w:tc>
         <w:tc>
           <w:tcPr>
             <w:tcW w:w="3628" w:type="dxa"/>
           </w:tcPr>
-          <w:p/>
+          <w:p>
+            <w:r>
+              <w:t>False</w:t>
+            </w:r>
+          </w:p>
         </w:tc>
       </w:tr>
     </w:tbl>
@@ -3878,11 +3902,11 @@
         </mc:Choice>
         <mc:Fallback>
           <w:pict>
-            <v:shapetype id="_x0000_t202" coordsize="21600,21600" o:spt="202" path="m,l,21600r21600,l21600,xe">
+            <v:shapetype w14:anchorId="4FCE9D14" id="_x0000_t202" coordsize="21600,21600" o:spt="202" path="m,l,21600r21600,l21600,xe">
               <v:stroke joinstyle="miter"/>
               <v:path gradientshapeok="t" o:connecttype="rect"/>
             </v:shapetype>
-            <v:shape id="MSIPCM89a14a0d9cecb742c15ab20d" o:spid="_x0000_s1027" type="#_x0000_t202" alt="{&quot;HashCode&quot;:1068245140,&quot;Height&quot;:841.0,&quot;Width&quot;:595.0,&quot;Placement&quot;:&quot;Header&quot;,&quot;Index&quot;:&quot;Primary&quot;,&quot;Section&quot;:1,&quot;Top&quot;:0.0,&quot;Left&quot;:0.0}" style="position:absolute;margin-left:0;margin-top:15pt;width:595.3pt;height:21.5pt;z-index:251659264;visibility:visible;mso-wrap-style:square;mso-wrap-distance-left:9pt;mso-wrap-distance-top:0;mso-wrap-distance-right:9pt;mso-wrap-distance-bottom:0;mso-position-horizontal:absolute;mso-position-horizontal-relative:page;mso-position-vertical:absolute;mso-position-vertical-relative:page;v-text-anchor:top" o:gfxdata="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" o:allowincell="f" filled="f" stroked="f" strokeweight=".5pt">
+            <v:shape id="MSIPCM89a14a0d9cecb742c15ab20d" o:spid="_x0000_s1027" type="#_x0000_t202" alt="{&quot;HashCode&quot;:1068245140,&quot;Height&quot;:841.0,&quot;Width&quot;:595.0,&quot;Placement&quot;:&quot;Header&quot;,&quot;Index&quot;:&quot;Primary&quot;,&quot;Section&quot;:1,&quot;Top&quot;:0.0,&quot;Left&quot;:0.0}" style="position:absolute;margin-left:0;margin-top:15pt;width:595.3pt;height:21.5pt;z-index:251659264;visibility:visible;mso-wrap-style:square;mso-wrap-distance-left:9pt;mso-wrap-distance-top:0;mso-wrap-distance-right:9pt;mso-wrap-distance-bottom:0;mso-position-horizontal:absolute;mso-position-horizontal-relative:page;mso-position-vertical:absolute;mso-position-vertical-relative:page;v-text-anchor:top" o:gfxdata="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" o:allowincell="f" filled="f" stroked="f" strokeweight=".5pt">
               <v:textbox inset=",0,,0">
                 <w:txbxContent>
                   <w:p>
@@ -5319,6 +5343,7 @@
     <w:lsdException w:name="HTML Sample" w:semiHidden="1" w:unhideWhenUsed="1"/>
     <w:lsdException w:name="HTML Typewriter" w:semiHidden="1" w:unhideWhenUsed="1"/>
     <w:lsdException w:name="HTML Variable" w:semiHidden="1" w:unhideWhenUsed="1"/>
+    <w:lsdException w:name="Normal Table" w:semiHidden="1" w:unhideWhenUsed="1"/>
     <w:lsdException w:name="annotation subject" w:semiHidden="1" w:unhideWhenUsed="1"/>
     <w:lsdException w:name="No List" w:semiHidden="1" w:unhideWhenUsed="1"/>
     <w:lsdException w:name="Outline List 1" w:semiHidden="1" w:unhideWhenUsed="1"/>
@@ -5361,8 +5386,11 @@
     <w:lsdException w:name="Table Contemporary" w:semiHidden="1" w:unhideWhenUsed="1"/>
     <w:lsdException w:name="Table Elegant" w:semiHidden="1" w:unhideWhenUsed="1"/>
     <w:lsdException w:name="Table Professional" w:semiHidden="1" w:unhideWhenUsed="1"/>
+    <w:lsdException w:name="Table Subtle 1" w:semiHidden="1" w:unhideWhenUsed="1"/>
     <w:lsdException w:name="Table Subtle 2" w:semiHidden="1" w:unhideWhenUsed="1"/>
     <w:lsdException w:name="Table Web 1" w:semiHidden="1" w:unhideWhenUsed="1"/>
+    <w:lsdException w:name="Table Web 2" w:semiHidden="1" w:unhideWhenUsed="1"/>
+    <w:lsdException w:name="Table Web 3" w:semiHidden="1" w:unhideWhenUsed="1"/>
     <w:lsdException w:name="Balloon Text" w:semiHidden="1" w:unhideWhenUsed="1"/>
     <w:lsdException w:name="Table Grid" w:uiPriority="39"/>
     <w:lsdException w:name="Table Theme" w:semiHidden="1" w:unhideWhenUsed="1"/>
@@ -6048,6 +6076,15 @@
 </file>
 
 <file path=customXml/item1.xml><?xml version="1.0" encoding="utf-8"?>
+<?mso-contentType ?>
+<FormTemplates xmlns="http://schemas.microsoft.com/sharepoint/v3/contenttype/forms">
+  <Display>DocumentLibraryForm</Display>
+  <Edit>DocumentLibraryForm</Edit>
+  <New>DocumentLibraryForm</New>
+</FormTemplates>
+</file>
+
+<file path=customXml/item2.xml><?xml version="1.0" encoding="utf-8"?>
 <ct:contentTypeSchema xmlns:ct="http://schemas.microsoft.com/office/2006/metadata/contentType" xmlns:ma="http://schemas.microsoft.com/office/2006/metadata/properties/metaAttributes" ct:_="" ma:_="" ma:contentTypeName="Document" ma:contentTypeID="0x0101000C6AD1B51FFACD45B62528B91A79C429" ma:contentTypeVersion="10" ma:contentTypeDescription="Create a new document." ma:contentTypeScope="" ma:versionID="e828ba0faaf2cc806423a5a5c0c62d95">
   <xsd:schema xmlns:xsd="http://www.w3.org/2001/XMLSchema" xmlns:xs="http://www.w3.org/2001/XMLSchema" xmlns:p="http://schemas.microsoft.com/office/2006/metadata/properties" xmlns:ns2="1b6a39ee-1380-4096-9882-8248104ba7f7" xmlns:ns3="4604cec2-e769-4190-9d56-5d48f74b6442" targetNamespace="http://schemas.microsoft.com/office/2006/metadata/properties" ma:root="true" ma:fieldsID="69378bfb00cc8fac5b4194b015c4ef7e" ns2:_="" ns3:_="">
     <xsd:import namespace="1b6a39ee-1380-4096-9882-8248104ba7f7"/>
@@ -6250,15 +6287,6 @@
 </ct:contentTypeSchema>
 </file>
 
-<file path=customXml/item2.xml><?xml version="1.0" encoding="utf-8"?>
-<?mso-contentType ?>
-<FormTemplates xmlns="http://schemas.microsoft.com/sharepoint/v3/contenttype/forms">
-  <Display>DocumentLibraryForm</Display>
-  <Edit>DocumentLibraryForm</Edit>
-  <New>DocumentLibraryForm</New>
-</FormTemplates>
-</file>
-
 <file path=customXml/item3.xml><?xml version="1.0" encoding="utf-8"?>
 <p:properties xmlns:p="http://schemas.microsoft.com/office/2006/metadata/properties" xmlns:xsi="http://www.w3.org/2001/XMLSchema-instance" xmlns:pc="http://schemas.microsoft.com/office/infopath/2007/PartnerControls">
   <documentManagement/>
@@ -6266,6 +6294,14 @@
 </file>
 
 <file path=customXml/itemProps1.xml><?xml version="1.0" encoding="utf-8"?>
+<ds:datastoreItem xmlns:ds="http://schemas.openxmlformats.org/officeDocument/2006/customXml" ds:itemID="{C9DE3478-9477-4C03-B344-F8FAB0750833}">
+  <ds:schemaRefs>
+    <ds:schemaRef ds:uri="http://schemas.microsoft.com/sharepoint/v3/contenttype/forms"/>
+  </ds:schemaRefs>
+</ds:datastoreItem>
+</file>
+
+<file path=customXml/itemProps2.xml><?xml version="1.0" encoding="utf-8"?>
 <ds:datastoreItem xmlns:ds="http://schemas.openxmlformats.org/officeDocument/2006/customXml" ds:itemID="{59F5DCE2-7BF6-4DAD-818C-ECB2FB4C0A5D}">
   <ds:schemaRefs>
     <ds:schemaRef ds:uri="http://schemas.microsoft.com/office/2006/metadata/contentType"/>
@@ -6284,14 +6320,6 @@
 </ds:datastoreItem>
 </file>
 
-<file path=customXml/itemProps2.xml><?xml version="1.0" encoding="utf-8"?>
-<ds:datastoreItem xmlns:ds="http://schemas.openxmlformats.org/officeDocument/2006/customXml" ds:itemID="{C9DE3478-9477-4C03-B344-F8FAB0750833}">
-  <ds:schemaRefs>
-    <ds:schemaRef ds:uri="http://schemas.microsoft.com/sharepoint/v3/contenttype/forms"/>
-  </ds:schemaRefs>
-</ds:datastoreItem>
-</file>
-
 <file path=customXml/itemProps3.xml><?xml version="1.0" encoding="utf-8"?>
 <ds:datastoreItem xmlns:ds="http://schemas.openxmlformats.org/officeDocument/2006/customXml" ds:itemID="{AD22049C-1A9A-43ED-A8BB-483D6D8E8146}">
   <ds:schemaRefs>

</xml_diff>